<commit_message>
modify photo and edit report
</commit_message>
<xml_diff>
--- a/report.docx
+++ b/report.docx
@@ -1662,8 +1662,18 @@
           <w:szCs w:val="32"/>
           <w:cs/>
         </w:rPr>
-        <w:t>โดยที่ลูกค้าสามารถซื้อสินค้ากี่ตัวก็ได้ ส่วนสินค้าจะมีลูกค้าซื้อกี่ตัวก็ได้หรืออาจจะไม่มีลูกค้าซื้อเลยก็ได้</w:t>
-      </w:r>
+        <w:t xml:space="preserve">โดยที่ลูกค้าสามารถซื้อสินค้ากี่ตัวก็ได้ </w:t>
+      </w:r>
+      <w:proofErr w:type="gramStart"/>
+      <w:r>
+        <w:rPr>
+          <w:rFonts w:ascii="TH Sarabun New" w:hAnsi="TH Sarabun New" w:cs="TH Sarabun New" w:hint="cs"/>
+          <w:szCs w:val="32"/>
+          <w:cs/>
+        </w:rPr>
+        <w:t>ส่วนสินค้าจะมีลูกค้าซื้อกี่ตัวก็ได้หรืออาจจะไม่มีลูกค้าซื้อเลยก็ได้</w:t>
+      </w:r>
+      <w:proofErr w:type="gramEnd"/>
     </w:p>
     <w:p>
       <w:pPr>
@@ -1682,28 +1692,7 @@
           <w:rFonts w:ascii="TH Sarabun New" w:hAnsi="TH Sarabun New" w:cs="TH Sarabun New"/>
           <w:szCs w:val="32"/>
         </w:rPr>
-        <w:t>Relationship “</w:t>
-      </w:r>
-      <w:r>
-        <w:rPr>
-          <w:rFonts w:ascii="TH Sarabun New" w:hAnsi="TH Sarabun New" w:cs="TH Sarabun New"/>
-          <w:szCs w:val="32"/>
-        </w:rPr>
-        <w:t>Sell</w:t>
-      </w:r>
-      <w:r>
-        <w:rPr>
-          <w:rFonts w:ascii="TH Sarabun New" w:hAnsi="TH Sarabun New" w:cs="TH Sarabun New"/>
-          <w:szCs w:val="32"/>
-        </w:rPr>
-        <w:t>”</w:t>
-      </w:r>
-      <w:r>
-        <w:rPr>
-          <w:rFonts w:ascii="TH Sarabun New" w:hAnsi="TH Sarabun New" w:cs="TH Sarabun New"/>
-          <w:szCs w:val="32"/>
-        </w:rPr>
-        <w:t xml:space="preserve"> </w:t>
+        <w:t xml:space="preserve">Relationship “Sell” </w:t>
       </w:r>
       <w:r>
         <w:rPr>
@@ -1726,8 +1715,18 @@
           <w:szCs w:val="32"/>
           <w:cs/>
         </w:rPr>
-        <w:t>โดยที่บริษัทสามารถมีสินค้ากี่ตัวก็ได้หรืออาจจะไม่มีเลยก็ได้ แต่สินค้าใดสินค้าหนึ่งต้องมีผู้ผลิตเป็นบริษัทแห่งใดแห่งหนึ่งเท่านั้น</w:t>
-      </w:r>
+        <w:t xml:space="preserve">โดยที่บริษัทสามารถมีสินค้ากี่ตัวก็ได้หรืออาจจะไม่มีเลยก็ได้ </w:t>
+      </w:r>
+      <w:proofErr w:type="gramStart"/>
+      <w:r>
+        <w:rPr>
+          <w:rFonts w:ascii="TH Sarabun New" w:hAnsi="TH Sarabun New" w:cs="TH Sarabun New" w:hint="cs"/>
+          <w:szCs w:val="32"/>
+          <w:cs/>
+        </w:rPr>
+        <w:t>แต่สินค้าใดสินค้าหนึ่งต้องมีผู้ผลิตเป็นบริษัทแห่งใดแห่งหนึ่งเท่านั้น</w:t>
+      </w:r>
+      <w:proofErr w:type="gramEnd"/>
     </w:p>
     <w:p>
       <w:pPr>
@@ -1748,6 +1747,7 @@
         </w:rPr>
         <w:t>Relationship “</w:t>
       </w:r>
+      <w:proofErr w:type="spellStart"/>
       <w:r>
         <w:rPr>
           <w:rFonts w:ascii="TH Sarabun New" w:hAnsi="TH Sarabun New" w:cs="TH Sarabun New"/>
@@ -1755,19 +1755,13 @@
         </w:rPr>
         <w:t>Assign_in</w:t>
       </w:r>
+      <w:proofErr w:type="spellEnd"/>
       <w:r>
         <w:rPr>
           <w:rFonts w:ascii="TH Sarabun New" w:hAnsi="TH Sarabun New" w:cs="TH Sarabun New"/>
           <w:szCs w:val="32"/>
         </w:rPr>
-        <w:t>”</w:t>
-      </w:r>
-      <w:r>
-        <w:rPr>
-          <w:rFonts w:ascii="TH Sarabun New" w:hAnsi="TH Sarabun New" w:cs="TH Sarabun New"/>
-          <w:szCs w:val="32"/>
-        </w:rPr>
-        <w:t xml:space="preserve"> </w:t>
+        <w:t xml:space="preserve">” </w:t>
       </w:r>
       <w:r>
         <w:rPr>
@@ -1819,28 +1813,7 @@
           <w:rFonts w:ascii="TH Sarabun New" w:hAnsi="TH Sarabun New" w:cs="TH Sarabun New"/>
           <w:szCs w:val="32"/>
         </w:rPr>
-        <w:t>Relationship “</w:t>
-      </w:r>
-      <w:r>
-        <w:rPr>
-          <w:rFonts w:ascii="TH Sarabun New" w:hAnsi="TH Sarabun New" w:cs="TH Sarabun New"/>
-          <w:szCs w:val="32"/>
-        </w:rPr>
-        <w:t>Receive</w:t>
-      </w:r>
-      <w:r>
-        <w:rPr>
-          <w:rFonts w:ascii="TH Sarabun New" w:hAnsi="TH Sarabun New" w:cs="TH Sarabun New"/>
-          <w:szCs w:val="32"/>
-        </w:rPr>
-        <w:t>”</w:t>
-      </w:r>
-      <w:r>
-        <w:rPr>
-          <w:rFonts w:ascii="TH Sarabun New" w:hAnsi="TH Sarabun New" w:cs="TH Sarabun New"/>
-          <w:szCs w:val="32"/>
-        </w:rPr>
-        <w:t xml:space="preserve"> </w:t>
+        <w:t xml:space="preserve">Relationship “Receive” </w:t>
       </w:r>
       <w:r>
         <w:rPr>
@@ -1863,7 +1836,25 @@
           <w:szCs w:val="32"/>
           <w:cs/>
         </w:rPr>
-        <w:t xml:space="preserve">โดยที่ลูกค้าสามารถได้รับใบเสร็จกี่ใบก็ได้ แต่ใบเสร็จทุกใบจำเป็นต้องมีลูกค้าเพียงหนึ่งเท่านั้น </w:t>
+        <w:t xml:space="preserve">โดยที่ลูกค้าสามารถได้รับใบเสร็จกี่ใบก็ได้ </w:t>
+      </w:r>
+      <w:proofErr w:type="gramStart"/>
+      <w:r>
+        <w:rPr>
+          <w:rFonts w:ascii="TH Sarabun New" w:hAnsi="TH Sarabun New" w:cs="TH Sarabun New" w:hint="cs"/>
+          <w:szCs w:val="32"/>
+          <w:cs/>
+        </w:rPr>
+        <w:t>แต่ใบเสร็จทุกใบจำเป็นต้องมีลูกค้าเพียงหนึ่งเท่านั้น</w:t>
+      </w:r>
+      <w:proofErr w:type="gramEnd"/>
+      <w:r>
+        <w:rPr>
+          <w:rFonts w:ascii="TH Sarabun New" w:hAnsi="TH Sarabun New" w:cs="TH Sarabun New" w:hint="cs"/>
+          <w:szCs w:val="32"/>
+          <w:cs/>
+        </w:rPr>
+        <w:t xml:space="preserve"> </w:t>
       </w:r>
     </w:p>
     <w:p>
@@ -1906,8 +1897,18 @@
           <w:szCs w:val="32"/>
           <w:cs/>
         </w:rPr>
-        <w:t>โดยที่บริษัทสามารถออกใบเสร็จกี่ใบก็ได้ แต่ใบเสร็จทุกใบจำเป็นต้องมีผู้ออกเป็นบริษัทเพียงหนึ่งเดียว โดยบางบริษัทอาจจะไม่มีการออกใบเสร็จก็ได้</w:t>
-      </w:r>
+        <w:t xml:space="preserve">โดยที่บริษัทสามารถออกใบเสร็จกี่ใบก็ได้ แต่ใบเสร็จทุกใบจำเป็นต้องมีผู้ออกเป็นบริษัทเพียงหนึ่งเดียว </w:t>
+      </w:r>
+      <w:proofErr w:type="gramStart"/>
+      <w:r>
+        <w:rPr>
+          <w:rFonts w:ascii="TH Sarabun New" w:hAnsi="TH Sarabun New" w:cs="TH Sarabun New" w:hint="cs"/>
+          <w:szCs w:val="32"/>
+          <w:cs/>
+        </w:rPr>
+        <w:t>โดยบางบริษัทอาจจะไม่มีการออกใบเสร็จก็ได้</w:t>
+      </w:r>
+      <w:proofErr w:type="gramEnd"/>
     </w:p>
     <w:p>
       <w:pPr>
@@ -1927,28 +1928,7 @@
           <w:rFonts w:ascii="TH Sarabun New" w:hAnsi="TH Sarabun New" w:cs="TH Sarabun New"/>
           <w:szCs w:val="32"/>
         </w:rPr>
-        <w:t>Relationship “</w:t>
-      </w:r>
-      <w:r>
-        <w:rPr>
-          <w:rFonts w:ascii="TH Sarabun New" w:hAnsi="TH Sarabun New" w:cs="TH Sarabun New"/>
-          <w:szCs w:val="32"/>
-        </w:rPr>
-        <w:t>Store</w:t>
-      </w:r>
-      <w:r>
-        <w:rPr>
-          <w:rFonts w:ascii="TH Sarabun New" w:hAnsi="TH Sarabun New" w:cs="TH Sarabun New"/>
-          <w:szCs w:val="32"/>
-        </w:rPr>
-        <w:t>”</w:t>
-      </w:r>
-      <w:r>
-        <w:rPr>
-          <w:rFonts w:ascii="TH Sarabun New" w:hAnsi="TH Sarabun New" w:cs="TH Sarabun New"/>
-          <w:szCs w:val="32"/>
-        </w:rPr>
-        <w:t xml:space="preserve"> </w:t>
+        <w:t xml:space="preserve">Relationship “Store” </w:t>
       </w:r>
       <w:r>
         <w:rPr>
@@ -2020,18 +2000,10 @@
         </w:rPr>
         <w:lastRenderedPageBreak/>
         <w:drawing>
-          <wp:anchor distT="0" distB="0" distL="114300" distR="114300" simplePos="0" relativeHeight="251691008" behindDoc="0" locked="0" layoutInCell="1" allowOverlap="1" wp14:anchorId="0EC29ABD" wp14:editId="2CBFC534">
-            <wp:simplePos x="0" y="0"/>
-            <wp:positionH relativeFrom="column">
-              <wp:posOffset>114300</wp:posOffset>
-            </wp:positionH>
-            <wp:positionV relativeFrom="paragraph">
-              <wp:posOffset>0</wp:posOffset>
-            </wp:positionV>
-            <wp:extent cx="8631936" cy="5724144"/>
-            <wp:effectExtent l="0" t="0" r="0" b="0"/>
-            <wp:wrapTopAndBottom/>
-            <wp:docPr id="1" name="Picture 1"/>
+          <wp:inline distT="0" distB="0" distL="0" distR="0" wp14:anchorId="1AEFC17B" wp14:editId="62B6339F">
+            <wp:extent cx="8856345" cy="5723255"/>
+            <wp:effectExtent l="0" t="0" r="1905" b="0"/>
+            <wp:docPr id="5" name="Picture 5"/>
             <wp:cNvGraphicFramePr>
               <a:graphicFrameLocks xmlns:a="http://schemas.openxmlformats.org/drawingml/2006/main" noChangeAspect="1"/>
             </wp:cNvGraphicFramePr>
@@ -2045,7 +2017,7 @@
                     </pic:cNvPicPr>
                   </pic:nvPicPr>
                   <pic:blipFill>
-                    <a:blip r:embed="rId13" cstate="print">
+                    <a:blip r:embed="rId13">
                       <a:extLst>
                         <a:ext uri="{28A0092B-C50C-407E-A947-70E740481C1C}">
                           <a14:useLocalDpi xmlns:a14="http://schemas.microsoft.com/office/drawing/2010/main" val="0"/>
@@ -2060,7 +2032,7 @@
                   <pic:spPr bwMode="auto">
                     <a:xfrm>
                       <a:off x="0" y="0"/>
-                      <a:ext cx="8631936" cy="5724144"/>
+                      <a:ext cx="8856345" cy="5723255"/>
                     </a:xfrm>
                     <a:prstGeom prst="rect">
                       <a:avLst/>
@@ -2073,13 +2045,7 @@
                 </pic:pic>
               </a:graphicData>
             </a:graphic>
-            <wp14:sizeRelH relativeFrom="margin">
-              <wp14:pctWidth>0</wp14:pctWidth>
-            </wp14:sizeRelH>
-            <wp14:sizeRelV relativeFrom="margin">
-              <wp14:pctHeight>0</wp14:pctHeight>
-            </wp14:sizeRelV>
-          </wp:anchor>
+          </wp:inline>
         </w:drawing>
       </w:r>
     </w:p>
@@ -2097,10 +2063,10 @@
         </w:rPr>
         <w:lastRenderedPageBreak/>
         <w:drawing>
-          <wp:inline distT="0" distB="0" distL="0" distR="0" wp14:anchorId="0DFA9194" wp14:editId="6A32815F">
-            <wp:extent cx="6489700" cy="5600700"/>
-            <wp:effectExtent l="0" t="0" r="6350" b="0"/>
-            <wp:docPr id="2" name="Picture 2"/>
+          <wp:inline distT="0" distB="0" distL="0" distR="0" wp14:anchorId="076E2FCE" wp14:editId="3EFFBA2E">
+            <wp:extent cx="6483985" cy="5601335"/>
+            <wp:effectExtent l="0" t="0" r="0" b="0"/>
+            <wp:docPr id="17" name="Picture 17"/>
             <wp:cNvGraphicFramePr>
               <a:graphicFrameLocks xmlns:a="http://schemas.openxmlformats.org/drawingml/2006/main" noChangeAspect="1"/>
             </wp:cNvGraphicFramePr>
@@ -2108,7 +2074,7 @@
               <a:graphicData uri="http://schemas.openxmlformats.org/drawingml/2006/picture">
                 <pic:pic xmlns:pic="http://schemas.openxmlformats.org/drawingml/2006/picture">
                   <pic:nvPicPr>
-                    <pic:cNvPr id="0" name="Picture 1"/>
+                    <pic:cNvPr id="0" name="Picture 2"/>
                     <pic:cNvPicPr>
                       <a:picLocks noChangeAspect="1" noChangeArrowheads="1"/>
                     </pic:cNvPicPr>
@@ -2129,7 +2095,7 @@
                   <pic:spPr bwMode="auto">
                     <a:xfrm>
                       <a:off x="0" y="0"/>
-                      <a:ext cx="6489700" cy="5600700"/>
+                      <a:ext cx="6483985" cy="5601335"/>
                     </a:xfrm>
                     <a:prstGeom prst="rect">
                       <a:avLst/>
@@ -2227,7 +2193,7 @@
           <w:noProof/>
         </w:rPr>
         <w:drawing>
-          <wp:inline distT="0" distB="0" distL="0" distR="0" wp14:anchorId="22729313" wp14:editId="496C1A7E">
+          <wp:inline distT="0" distB="0" distL="0" distR="0" wp14:anchorId="22729313" wp14:editId="6DACB812">
             <wp:extent cx="1530350" cy="1318781"/>
             <wp:effectExtent l="0" t="0" r="0" b="0"/>
             <wp:docPr id="6" name="Picture 6"/>
@@ -2356,7 +2322,113 @@
         <mc:AlternateContent>
           <mc:Choice Requires="wps">
             <w:drawing>
-              <wp:anchor distT="0" distB="0" distL="114300" distR="114300" simplePos="0" relativeHeight="251661312" behindDoc="0" locked="0" layoutInCell="1" allowOverlap="1" wp14:anchorId="46717D7F" wp14:editId="621FC80C">
+              <wp:anchor distT="0" distB="0" distL="114300" distR="114300" simplePos="0" relativeHeight="251659264" behindDoc="0" locked="0" layoutInCell="1" allowOverlap="1" wp14:anchorId="24EB77B4" wp14:editId="1178D3EB">
+                <wp:simplePos x="0" y="0"/>
+                <wp:positionH relativeFrom="column">
+                  <wp:posOffset>81529</wp:posOffset>
+                </wp:positionH>
+                <wp:positionV relativeFrom="paragraph">
+                  <wp:posOffset>11474</wp:posOffset>
+                </wp:positionV>
+                <wp:extent cx="1498600" cy="342900"/>
+                <wp:effectExtent l="0" t="0" r="0" b="0"/>
+                <wp:wrapNone/>
+                <wp:docPr id="8" name="Text Box 8"/>
+                <wp:cNvGraphicFramePr/>
+                <a:graphic xmlns:a="http://schemas.openxmlformats.org/drawingml/2006/main">
+                  <a:graphicData uri="http://schemas.microsoft.com/office/word/2010/wordprocessingShape">
+                    <wps:wsp>
+                      <wps:cNvSpPr txBox="1"/>
+                      <wps:spPr>
+                        <a:xfrm>
+                          <a:off x="0" y="0"/>
+                          <a:ext cx="1498600" cy="342900"/>
+                        </a:xfrm>
+                        <a:prstGeom prst="rect">
+                          <a:avLst/>
+                        </a:prstGeom>
+                        <a:noFill/>
+                        <a:ln>
+                          <a:noFill/>
+                        </a:ln>
+                      </wps:spPr>
+                      <wps:style>
+                        <a:lnRef idx="0">
+                          <a:scrgbClr r="0" g="0" b="0"/>
+                        </a:lnRef>
+                        <a:fillRef idx="0">
+                          <a:scrgbClr r="0" g="0" b="0"/>
+                        </a:fillRef>
+                        <a:effectRef idx="0">
+                          <a:scrgbClr r="0" g="0" b="0"/>
+                        </a:effectRef>
+                        <a:fontRef idx="minor">
+                          <a:schemeClr val="dk1"/>
+                        </a:fontRef>
+                      </wps:style>
+                      <wps:txbx>
+                        <w:txbxContent>
+                          <w:p>
+                            <w:pPr>
+                              <w:jc w:val="center"/>
+                            </w:pPr>
+                            <w:r>
+                              <w:t>Customer Entity</w:t>
+                            </w:r>
+                          </w:p>
+                        </w:txbxContent>
+                      </wps:txbx>
+                      <wps:bodyPr rot="0" spcFirstLastPara="0" vertOverflow="overflow" horzOverflow="overflow" vert="horz" wrap="square" lIns="91440" tIns="45720" rIns="91440" bIns="45720" numCol="1" spcCol="0" rtlCol="0" fromWordArt="0" anchor="t" anchorCtr="0" forceAA="0" compatLnSpc="1">
+                        <a:prstTxWarp prst="textNoShape">
+                          <a:avLst/>
+                        </a:prstTxWarp>
+                        <a:noAutofit/>
+                      </wps:bodyPr>
+                    </wps:wsp>
+                  </a:graphicData>
+                </a:graphic>
+                <wp14:sizeRelH relativeFrom="margin">
+                  <wp14:pctWidth>0</wp14:pctWidth>
+                </wp14:sizeRelH>
+                <wp14:sizeRelV relativeFrom="margin">
+                  <wp14:pctHeight>0</wp14:pctHeight>
+                </wp14:sizeRelV>
+              </wp:anchor>
+            </w:drawing>
+          </mc:Choice>
+          <mc:Fallback>
+            <w:pict>
+              <v:shapetype w14:anchorId="24EB77B4" id="_x0000_t202" coordsize="21600,21600" o:spt="202" path="m,l,21600r21600,l21600,xe">
+                <v:stroke joinstyle="miter"/>
+                <v:path gradientshapeok="t" o:connecttype="rect"/>
+              </v:shapetype>
+              <v:shape id="Text Box 8" o:spid="_x0000_s1026" type="#_x0000_t202" style="position:absolute;margin-left:6.4pt;margin-top:.9pt;width:118pt;height:27pt;z-index:251659264;visibility:visible;mso-wrap-style:square;mso-width-percent:0;mso-height-percent:0;mso-wrap-distance-left:9pt;mso-wrap-distance-top:0;mso-wrap-distance-right:9pt;mso-wrap-distance-bottom:0;mso-position-horizontal:absolute;mso-position-horizontal-relative:text;mso-position-vertical:absolute;mso-position-vertical-relative:text;mso-width-percent:0;mso-height-percent:0;mso-width-relative:margin;mso-height-relative:margin;v-text-anchor:top" o:gfxdata="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" filled="f" stroked="f">
+                <v:textbox>
+                  <w:txbxContent>
+                    <w:p>
+                      <w:pPr>
+                        <w:jc w:val="center"/>
+                      </w:pPr>
+                      <w:r>
+                        <w:t>Customer Entity</w:t>
+                      </w:r>
+                    </w:p>
+                  </w:txbxContent>
+                </v:textbox>
+              </v:shape>
+            </w:pict>
+          </mc:Fallback>
+        </mc:AlternateContent>
+      </w:r>
+      <w:r>
+        <w:rPr>
+          <w:rFonts w:ascii="TH Sarabun New" w:hAnsi="TH Sarabun New" w:cs="TH Sarabun New"/>
+          <w:noProof/>
+        </w:rPr>
+        <mc:AlternateContent>
+          <mc:Choice Requires="wps">
+            <w:drawing>
+              <wp:anchor distT="0" distB="0" distL="114300" distR="114300" simplePos="0" relativeHeight="251661312" behindDoc="0" locked="0" layoutInCell="1" allowOverlap="1" wp14:anchorId="46717D7F" wp14:editId="19076512">
                 <wp:simplePos x="0" y="0"/>
                 <wp:positionH relativeFrom="column">
                   <wp:posOffset>2298700</wp:posOffset>
@@ -2407,9 +2479,6 @@
                               <w:jc w:val="center"/>
                             </w:pPr>
                             <w:r>
-                              <w:t xml:space="preserve">Fig 3 </w:t>
-                            </w:r>
-                            <w:r>
                               <w:t>Product Entity</w:t>
                             </w:r>
                           </w:p>
@@ -2435,11 +2504,7 @@
           </mc:Choice>
           <mc:Fallback>
             <w:pict>
-              <v:shapetype w14:anchorId="46717D7F" id="_x0000_t202" coordsize="21600,21600" o:spt="202" path="m,l,21600r21600,l21600,xe">
-                <v:stroke joinstyle="miter"/>
-                <v:path gradientshapeok="t" o:connecttype="rect"/>
-              </v:shapetype>
-              <v:shape id="Text Box 9" o:spid="_x0000_s1026" type="#_x0000_t202" style="position:absolute;margin-left:181pt;margin-top:.4pt;width:121.5pt;height:27pt;z-index:251661312;visibility:visible;mso-wrap-style:square;mso-width-percent:0;mso-height-percent:0;mso-wrap-distance-left:9pt;mso-wrap-distance-top:0;mso-wrap-distance-right:9pt;mso-wrap-distance-bottom:0;mso-position-horizontal:absolute;mso-position-horizontal-relative:text;mso-position-vertical:absolute;mso-position-vertical-relative:text;mso-width-percent:0;mso-height-percent:0;mso-width-relative:margin;mso-height-relative:margin;v-text-anchor:top" o:gfxdata="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" filled="f" stroked="f">
+              <v:shape w14:anchorId="46717D7F" id="Text Box 9" o:spid="_x0000_s1027" type="#_x0000_t202" style="position:absolute;margin-left:181pt;margin-top:.4pt;width:121.5pt;height:27pt;z-index:251661312;visibility:visible;mso-wrap-style:square;mso-width-percent:0;mso-height-percent:0;mso-wrap-distance-left:9pt;mso-wrap-distance-top:0;mso-wrap-distance-right:9pt;mso-wrap-distance-bottom:0;mso-position-horizontal:absolute;mso-position-horizontal-relative:text;mso-position-vertical:absolute;mso-position-vertical-relative:text;mso-width-percent:0;mso-height-percent:0;mso-width-relative:margin;mso-height-relative:margin;v-text-anchor:top" o:gfxdata="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" filled="f" stroked="f">
                 <v:textbox>
                   <w:txbxContent>
                     <w:p>
@@ -2447,118 +2512,7 @@
                         <w:jc w:val="center"/>
                       </w:pPr>
                       <w:r>
-                        <w:t xml:space="preserve">Fig 3 </w:t>
-                      </w:r>
-                      <w:r>
                         <w:t>Product Entity</w:t>
-                      </w:r>
-                    </w:p>
-                  </w:txbxContent>
-                </v:textbox>
-              </v:shape>
-            </w:pict>
-          </mc:Fallback>
-        </mc:AlternateContent>
-      </w:r>
-      <w:r>
-        <w:rPr>
-          <w:rFonts w:ascii="TH Sarabun New" w:hAnsi="TH Sarabun New" w:cs="TH Sarabun New"/>
-          <w:noProof/>
-        </w:rPr>
-        <mc:AlternateContent>
-          <mc:Choice Requires="wps">
-            <w:drawing>
-              <wp:anchor distT="0" distB="0" distL="114300" distR="114300" simplePos="0" relativeHeight="251659264" behindDoc="0" locked="0" layoutInCell="1" allowOverlap="1" wp14:anchorId="24EB77B4" wp14:editId="7B7BCD63">
-                <wp:simplePos x="0" y="0"/>
-                <wp:positionH relativeFrom="column">
-                  <wp:posOffset>228600</wp:posOffset>
-                </wp:positionH>
-                <wp:positionV relativeFrom="paragraph">
-                  <wp:posOffset>5080</wp:posOffset>
-                </wp:positionV>
-                <wp:extent cx="1498600" cy="342900"/>
-                <wp:effectExtent l="0" t="0" r="0" b="0"/>
-                <wp:wrapNone/>
-                <wp:docPr id="8" name="Text Box 8"/>
-                <wp:cNvGraphicFramePr/>
-                <a:graphic xmlns:a="http://schemas.openxmlformats.org/drawingml/2006/main">
-                  <a:graphicData uri="http://schemas.microsoft.com/office/word/2010/wordprocessingShape">
-                    <wps:wsp>
-                      <wps:cNvSpPr txBox="1"/>
-                      <wps:spPr>
-                        <a:xfrm>
-                          <a:off x="0" y="0"/>
-                          <a:ext cx="1498600" cy="342900"/>
-                        </a:xfrm>
-                        <a:prstGeom prst="rect">
-                          <a:avLst/>
-                        </a:prstGeom>
-                        <a:noFill/>
-                        <a:ln>
-                          <a:noFill/>
-                        </a:ln>
-                      </wps:spPr>
-                      <wps:style>
-                        <a:lnRef idx="0">
-                          <a:scrgbClr r="0" g="0" b="0"/>
-                        </a:lnRef>
-                        <a:fillRef idx="0">
-                          <a:scrgbClr r="0" g="0" b="0"/>
-                        </a:fillRef>
-                        <a:effectRef idx="0">
-                          <a:scrgbClr r="0" g="0" b="0"/>
-                        </a:effectRef>
-                        <a:fontRef idx="minor">
-                          <a:schemeClr val="dk1"/>
-                        </a:fontRef>
-                      </wps:style>
-                      <wps:txbx>
-                        <w:txbxContent>
-                          <w:p>
-                            <w:pPr>
-                              <w:jc w:val="center"/>
-                            </w:pPr>
-                            <w:r>
-                              <w:t xml:space="preserve">Fig 2 </w:t>
-                            </w:r>
-                            <w:r>
-                              <w:t>Customer Entity</w:t>
-                            </w:r>
-                          </w:p>
-                        </w:txbxContent>
-                      </wps:txbx>
-                      <wps:bodyPr rot="0" spcFirstLastPara="0" vertOverflow="overflow" horzOverflow="overflow" vert="horz" wrap="square" lIns="91440" tIns="45720" rIns="91440" bIns="45720" numCol="1" spcCol="0" rtlCol="0" fromWordArt="0" anchor="t" anchorCtr="0" forceAA="0" compatLnSpc="1">
-                        <a:prstTxWarp prst="textNoShape">
-                          <a:avLst/>
-                        </a:prstTxWarp>
-                        <a:noAutofit/>
-                      </wps:bodyPr>
-                    </wps:wsp>
-                  </a:graphicData>
-                </a:graphic>
-                <wp14:sizeRelH relativeFrom="margin">
-                  <wp14:pctWidth>0</wp14:pctWidth>
-                </wp14:sizeRelH>
-                <wp14:sizeRelV relativeFrom="margin">
-                  <wp14:pctHeight>0</wp14:pctHeight>
-                </wp14:sizeRelV>
-              </wp:anchor>
-            </w:drawing>
-          </mc:Choice>
-          <mc:Fallback>
-            <w:pict>
-              <v:shape w14:anchorId="24EB77B4" id="Text Box 8" o:spid="_x0000_s1027" type="#_x0000_t202" style="position:absolute;margin-left:18pt;margin-top:.4pt;width:118pt;height:27pt;z-index:251659264;visibility:visible;mso-wrap-style:square;mso-width-percent:0;mso-height-percent:0;mso-wrap-distance-left:9pt;mso-wrap-distance-top:0;mso-wrap-distance-right:9pt;mso-wrap-distance-bottom:0;mso-position-horizontal:absolute;mso-position-horizontal-relative:text;mso-position-vertical:absolute;mso-position-vertical-relative:text;mso-width-percent:0;mso-height-percent:0;mso-width-relative:margin;mso-height-relative:margin;v-text-anchor:top" o:gfxdata="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" filled="f" stroked="f">
-                <v:textbox>
-                  <w:txbxContent>
-                    <w:p>
-                      <w:pPr>
-                        <w:jc w:val="center"/>
-                      </w:pPr>
-                      <w:r>
-                        <w:t xml:space="preserve">Fig 2 </w:t>
-                      </w:r>
-                      <w:r>
-                        <w:t>Customer Entity</w:t>
                       </w:r>
                     </w:p>
                   </w:txbxContent>
@@ -2647,10 +2601,10 @@
           <w:noProof/>
         </w:rPr>
         <w:drawing>
-          <wp:inline distT="0" distB="0" distL="0" distR="0" wp14:anchorId="1DC7D179" wp14:editId="15BBCA74">
-            <wp:extent cx="2609850" cy="1610128"/>
-            <wp:effectExtent l="0" t="0" r="0" b="9525"/>
-            <wp:docPr id="12" name="Picture 12"/>
+          <wp:inline distT="0" distB="0" distL="0" distR="0" wp14:anchorId="5D065322" wp14:editId="4DDF112C">
+            <wp:extent cx="2186887" cy="1163872"/>
+            <wp:effectExtent l="0" t="0" r="4445" b="0"/>
+            <wp:docPr id="18" name="Picture 18"/>
             <wp:cNvGraphicFramePr>
               <a:graphicFrameLocks xmlns:a="http://schemas.openxmlformats.org/drawingml/2006/main" noChangeAspect="1"/>
             </wp:cNvGraphicFramePr>
@@ -2658,7 +2612,7 @@
               <a:graphicData uri="http://schemas.openxmlformats.org/drawingml/2006/picture">
                 <pic:pic xmlns:pic="http://schemas.openxmlformats.org/drawingml/2006/picture">
                   <pic:nvPicPr>
-                    <pic:cNvPr id="0" name="Picture 9"/>
+                    <pic:cNvPr id="0" name="Picture 3"/>
                     <pic:cNvPicPr>
                       <a:picLocks noChangeAspect="1" noChangeArrowheads="1"/>
                     </pic:cNvPicPr>
@@ -2679,7 +2633,7 @@
                   <pic:spPr bwMode="auto">
                     <a:xfrm>
                       <a:off x="0" y="0"/>
-                      <a:ext cx="2621397" cy="1617252"/>
+                      <a:ext cx="2198416" cy="1170008"/>
                     </a:xfrm>
                     <a:prstGeom prst="rect">
                       <a:avLst/>
@@ -2710,10 +2664,10 @@
         <mc:AlternateContent>
           <mc:Choice Requires="wps">
             <w:drawing>
-              <wp:anchor distT="0" distB="0" distL="114300" distR="114300" simplePos="0" relativeHeight="251663360" behindDoc="0" locked="0" layoutInCell="1" allowOverlap="1" wp14:anchorId="47DC59A5" wp14:editId="5DCA8D52">
+              <wp:anchor distT="0" distB="0" distL="114300" distR="114300" simplePos="0" relativeHeight="251663360" behindDoc="0" locked="0" layoutInCell="1" allowOverlap="1" wp14:anchorId="47DC59A5" wp14:editId="57C59A5C">
                 <wp:simplePos x="0" y="0"/>
                 <wp:positionH relativeFrom="column">
-                  <wp:posOffset>209550</wp:posOffset>
+                  <wp:posOffset>30507</wp:posOffset>
                 </wp:positionH>
                 <wp:positionV relativeFrom="paragraph">
                   <wp:posOffset>8255</wp:posOffset>
@@ -2761,9 +2715,6 @@
                               <w:jc w:val="center"/>
                             </w:pPr>
                             <w:r>
-                              <w:t xml:space="preserve">Fig 4 </w:t>
-                            </w:r>
-                            <w:r>
                               <w:t>Company Entity</w:t>
                             </w:r>
                           </w:p>
@@ -2789,16 +2740,13 @@
           </mc:Choice>
           <mc:Fallback>
             <w:pict>
-              <v:shape w14:anchorId="47DC59A5" id="Text Box 11" o:spid="_x0000_s1028" type="#_x0000_t202" style="position:absolute;margin-left:16.5pt;margin-top:.65pt;width:119.5pt;height:27pt;z-index:251663360;visibility:visible;mso-wrap-style:square;mso-width-percent:0;mso-height-percent:0;mso-wrap-distance-left:9pt;mso-wrap-distance-top:0;mso-wrap-distance-right:9pt;mso-wrap-distance-bottom:0;mso-position-horizontal:absolute;mso-position-horizontal-relative:text;mso-position-vertical:absolute;mso-position-vertical-relative:text;mso-width-percent:0;mso-height-percent:0;mso-width-relative:margin;mso-height-relative:margin;v-text-anchor:top" o:gfxdata="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" filled="f" stroked="f">
+              <v:shape w14:anchorId="47DC59A5" id="Text Box 11" o:spid="_x0000_s1028" type="#_x0000_t202" style="position:absolute;margin-left:2.4pt;margin-top:.65pt;width:119.5pt;height:27pt;z-index:251663360;visibility:visible;mso-wrap-style:square;mso-width-percent:0;mso-height-percent:0;mso-wrap-distance-left:9pt;mso-wrap-distance-top:0;mso-wrap-distance-right:9pt;mso-wrap-distance-bottom:0;mso-position-horizontal:absolute;mso-position-horizontal-relative:text;mso-position-vertical:absolute;mso-position-vertical-relative:text;mso-width-percent:0;mso-height-percent:0;mso-width-relative:margin;mso-height-relative:margin;v-text-anchor:top" o:gfxdata="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" filled="f" stroked="f">
                 <v:textbox>
                   <w:txbxContent>
                     <w:p>
                       <w:pPr>
                         <w:jc w:val="center"/>
                       </w:pPr>
-                      <w:r>
-                        <w:t xml:space="preserve">Fig 4 </w:t>
-                      </w:r>
                       <w:r>
                         <w:t>Company Entity</w:t>
                       </w:r>
@@ -2818,10 +2766,10 @@
         <mc:AlternateContent>
           <mc:Choice Requires="wps">
             <w:drawing>
-              <wp:anchor distT="0" distB="0" distL="114300" distR="114300" simplePos="0" relativeHeight="251665408" behindDoc="0" locked="0" layoutInCell="1" allowOverlap="1" wp14:anchorId="1C7AA9FC" wp14:editId="5BE1F380">
+              <wp:anchor distT="0" distB="0" distL="114300" distR="114300" simplePos="0" relativeHeight="251665408" behindDoc="0" locked="0" layoutInCell="1" allowOverlap="1" wp14:anchorId="1C7AA9FC" wp14:editId="315BBB19">
                 <wp:simplePos x="0" y="0"/>
                 <wp:positionH relativeFrom="column">
-                  <wp:posOffset>2317750</wp:posOffset>
+                  <wp:posOffset>2219214</wp:posOffset>
                 </wp:positionH>
                 <wp:positionV relativeFrom="paragraph">
                   <wp:posOffset>8255</wp:posOffset>
@@ -2869,9 +2817,6 @@
                               <w:jc w:val="center"/>
                             </w:pPr>
                             <w:r>
-                              <w:t xml:space="preserve">Fig 5 </w:t>
-                            </w:r>
-                            <w:r>
                               <w:t>Invoice Entity</w:t>
                             </w:r>
                           </w:p>
@@ -2897,16 +2842,13 @@
           </mc:Choice>
           <mc:Fallback>
             <w:pict>
-              <v:shape w14:anchorId="1C7AA9FC" id="Text Box 13" o:spid="_x0000_s1029" type="#_x0000_t202" style="position:absolute;margin-left:182.5pt;margin-top:.65pt;width:132pt;height:27pt;z-index:251665408;visibility:visible;mso-wrap-style:square;mso-width-percent:0;mso-height-percent:0;mso-wrap-distance-left:9pt;mso-wrap-distance-top:0;mso-wrap-distance-right:9pt;mso-wrap-distance-bottom:0;mso-position-horizontal:absolute;mso-position-horizontal-relative:text;mso-position-vertical:absolute;mso-position-vertical-relative:text;mso-width-percent:0;mso-height-percent:0;mso-width-relative:margin;mso-height-relative:margin;v-text-anchor:top" o:gfxdata="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" filled="f" stroked="f">
+              <v:shape w14:anchorId="1C7AA9FC" id="Text Box 13" o:spid="_x0000_s1029" type="#_x0000_t202" style="position:absolute;margin-left:174.75pt;margin-top:.65pt;width:132pt;height:27pt;z-index:251665408;visibility:visible;mso-wrap-style:square;mso-width-percent:0;mso-height-percent:0;mso-wrap-distance-left:9pt;mso-wrap-distance-top:0;mso-wrap-distance-right:9pt;mso-wrap-distance-bottom:0;mso-position-horizontal:absolute;mso-position-horizontal-relative:text;mso-position-vertical:absolute;mso-position-vertical-relative:text;mso-width-percent:0;mso-height-percent:0;mso-width-relative:margin;mso-height-relative:margin;v-text-anchor:top" o:gfxdata="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" filled="f" stroked="f">
                 <v:textbox>
                   <w:txbxContent>
                     <w:p>
                       <w:pPr>
                         <w:jc w:val="center"/>
                       </w:pPr>
-                      <w:r>
-                        <w:t xml:space="preserve">Fig 5 </w:t>
-                      </w:r>
                       <w:r>
                         <w:t>Invoice Entity</w:t>
                       </w:r>
@@ -3123,6 +3065,7 @@
                 <w:u w:val="single"/>
               </w:rPr>
             </w:pPr>
+            <w:proofErr w:type="spellStart"/>
             <w:r>
               <w:rPr>
                 <w:rFonts w:ascii="TH Sarabun New" w:hAnsi="TH Sarabun New" w:cs="TH Sarabun New"/>
@@ -3130,6 +3073,7 @@
               </w:rPr>
               <w:t>cID</w:t>
             </w:r>
+            <w:proofErr w:type="spellEnd"/>
           </w:p>
         </w:tc>
         <w:tc>
@@ -3143,12 +3087,14 @@
                 <w:rFonts w:ascii="TH Sarabun New" w:hAnsi="TH Sarabun New" w:cs="TH Sarabun New"/>
               </w:rPr>
             </w:pPr>
+            <w:proofErr w:type="spellStart"/>
             <w:r>
               <w:rPr>
                 <w:rFonts w:ascii="TH Sarabun New" w:hAnsi="TH Sarabun New" w:cs="TH Sarabun New"/>
               </w:rPr>
               <w:t>cName</w:t>
             </w:r>
+            <w:proofErr w:type="spellEnd"/>
           </w:p>
         </w:tc>
         <w:tc>
@@ -3210,6 +3156,7 @@
                 <w:u w:val="single"/>
               </w:rPr>
             </w:pPr>
+            <w:proofErr w:type="spellStart"/>
             <w:r>
               <w:rPr>
                 <w:rFonts w:ascii="TH Sarabun New" w:hAnsi="TH Sarabun New" w:cs="TH Sarabun New"/>
@@ -3217,6 +3164,7 @@
               </w:rPr>
               <w:t>pID</w:t>
             </w:r>
+            <w:proofErr w:type="spellEnd"/>
           </w:p>
         </w:tc>
         <w:tc>
@@ -3230,12 +3178,14 @@
                 <w:rFonts w:ascii="TH Sarabun New" w:hAnsi="TH Sarabun New" w:cs="TH Sarabun New"/>
               </w:rPr>
             </w:pPr>
+            <w:proofErr w:type="spellStart"/>
             <w:r>
               <w:rPr>
                 <w:rFonts w:ascii="TH Sarabun New" w:hAnsi="TH Sarabun New" w:cs="TH Sarabun New"/>
               </w:rPr>
               <w:t>pName</w:t>
             </w:r>
+            <w:proofErr w:type="spellEnd"/>
           </w:p>
         </w:tc>
         <w:tc>
@@ -3249,12 +3199,14 @@
                 <w:rFonts w:ascii="TH Sarabun New" w:hAnsi="TH Sarabun New" w:cs="TH Sarabun New"/>
               </w:rPr>
             </w:pPr>
+            <w:proofErr w:type="spellStart"/>
             <w:r>
               <w:rPr>
                 <w:rFonts w:ascii="TH Sarabun New" w:hAnsi="TH Sarabun New" w:cs="TH Sarabun New"/>
               </w:rPr>
               <w:t>pType</w:t>
             </w:r>
+            <w:proofErr w:type="spellEnd"/>
           </w:p>
         </w:tc>
       </w:tr>
@@ -3272,18 +3224,10 @@
           <w:rFonts w:ascii="TH Sarabun New" w:hAnsi="TH Sarabun New" w:cs="TH Sarabun New"/>
         </w:rPr>
       </w:pPr>
-    </w:p>
-    <w:p>
-      <w:pPr>
-        <w:rPr>
-          <w:rFonts w:ascii="TH Sarabun New" w:hAnsi="TH Sarabun New" w:cs="TH Sarabun New"/>
-        </w:rPr>
-      </w:pPr>
-      <w:r>
-        <w:rPr>
-          <w:rFonts w:ascii="TH Sarabun New" w:hAnsi="TH Sarabun New" w:cs="TH Sarabun New"/>
-        </w:rPr>
-        <w:lastRenderedPageBreak/>
+      <w:r>
+        <w:rPr>
+          <w:rFonts w:ascii="TH Sarabun New" w:hAnsi="TH Sarabun New" w:cs="TH Sarabun New"/>
+        </w:rPr>
         <w:t>Company</w:t>
       </w:r>
     </w:p>
@@ -3309,12 +3253,14 @@
                 <w:rFonts w:ascii="TH Sarabun New" w:hAnsi="TH Sarabun New" w:cs="TH Sarabun New"/>
               </w:rPr>
             </w:pPr>
+            <w:proofErr w:type="spellStart"/>
             <w:r>
               <w:rPr>
                 <w:rFonts w:ascii="TH Sarabun New" w:hAnsi="TH Sarabun New" w:cs="TH Sarabun New"/>
               </w:rPr>
               <w:t>companyName</w:t>
             </w:r>
+            <w:proofErr w:type="spellEnd"/>
           </w:p>
         </w:tc>
         <w:tc>
@@ -3346,17 +3292,11 @@
           <w:rFonts w:ascii="TH Sarabun New" w:hAnsi="TH Sarabun New" w:cs="TH Sarabun New"/>
         </w:rPr>
       </w:pPr>
-    </w:p>
-    <w:p>
-      <w:pPr>
-        <w:rPr>
-          <w:rFonts w:ascii="TH Sarabun New" w:hAnsi="TH Sarabun New" w:cs="TH Sarabun New"/>
-        </w:rPr>
-      </w:pPr>
-      <w:r>
-        <w:rPr>
-          <w:rFonts w:ascii="TH Sarabun New" w:hAnsi="TH Sarabun New" w:cs="TH Sarabun New"/>
-        </w:rPr>
+      <w:r>
+        <w:rPr>
+          <w:rFonts w:ascii="TH Sarabun New" w:hAnsi="TH Sarabun New" w:cs="TH Sarabun New"/>
+        </w:rPr>
+        <w:lastRenderedPageBreak/>
         <w:t>Invoice</w:t>
       </w:r>
     </w:p>
@@ -3384,6 +3324,7 @@
                 <w:u w:val="single"/>
               </w:rPr>
             </w:pPr>
+            <w:proofErr w:type="spellStart"/>
             <w:r>
               <w:rPr>
                 <w:rFonts w:ascii="TH Sarabun New" w:hAnsi="TH Sarabun New" w:cs="TH Sarabun New"/>
@@ -3391,6 +3332,7 @@
               </w:rPr>
               <w:t>invoiceID</w:t>
             </w:r>
+            <w:proofErr w:type="spellEnd"/>
           </w:p>
         </w:tc>
         <w:tc>
@@ -3477,6 +3419,7 @@
                 <w:u w:val="single"/>
               </w:rPr>
             </w:pPr>
+            <w:proofErr w:type="spellStart"/>
             <w:r>
               <w:rPr>
                 <w:rFonts w:ascii="TH Sarabun New" w:hAnsi="TH Sarabun New" w:cs="TH Sarabun New"/>
@@ -3484,6 +3427,7 @@
               </w:rPr>
               <w:t>jID</w:t>
             </w:r>
+            <w:proofErr w:type="spellEnd"/>
           </w:p>
         </w:tc>
         <w:tc>
@@ -3497,12 +3441,14 @@
                 <w:rFonts w:ascii="TH Sarabun New" w:hAnsi="TH Sarabun New" w:cs="TH Sarabun New"/>
               </w:rPr>
             </w:pPr>
+            <w:proofErr w:type="spellStart"/>
             <w:r>
               <w:rPr>
                 <w:rFonts w:ascii="TH Sarabun New" w:hAnsi="TH Sarabun New" w:cs="TH Sarabun New"/>
               </w:rPr>
               <w:t>jName</w:t>
             </w:r>
+            <w:proofErr w:type="spellEnd"/>
           </w:p>
         </w:tc>
         <w:tc>
@@ -3516,12 +3462,14 @@
                 <w:rFonts w:ascii="TH Sarabun New" w:hAnsi="TH Sarabun New" w:cs="TH Sarabun New"/>
               </w:rPr>
             </w:pPr>
+            <w:proofErr w:type="spellStart"/>
             <w:r>
               <w:rPr>
                 <w:rFonts w:ascii="TH Sarabun New" w:hAnsi="TH Sarabun New" w:cs="TH Sarabun New"/>
               </w:rPr>
               <w:t>jType</w:t>
             </w:r>
+            <w:proofErr w:type="spellEnd"/>
           </w:p>
         </w:tc>
       </w:tr>
@@ -3544,8 +3492,9 @@
           <w:sz w:val="36"/>
           <w:szCs w:val="36"/>
         </w:rPr>
-        <w:t>Step 2 : Mapping of Weak Entity Types</w:t>
-      </w:r>
+        <w:t xml:space="preserve">Step </w:t>
+      </w:r>
+      <w:proofErr w:type="gramStart"/>
       <w:r>
         <w:rPr>
           <w:rFonts w:ascii="TH Sarabun New" w:hAnsi="TH Sarabun New" w:cs="TH Sarabun New"/>
@@ -3554,24 +3503,10 @@
           <w:sz w:val="36"/>
           <w:szCs w:val="36"/>
         </w:rPr>
-        <w:t>.</w:t>
-      </w:r>
-    </w:p>
-    <w:p>
-      <w:pPr>
-        <w:rPr>
-          <w:rFonts w:ascii="TH Sarabun New" w:hAnsi="TH Sarabun New" w:cs="TH Sarabun New"/>
-        </w:rPr>
-      </w:pPr>
-      <w:r>
-        <w:rPr>
-          <w:rFonts w:ascii="TH Sarabun New" w:hAnsi="TH Sarabun New" w:cs="TH Sarabun New"/>
-        </w:rPr>
-        <w:t>None</w:t>
-      </w:r>
-    </w:p>
-    <w:p>
-      <w:pPr>
+        <w:t>2 :</w:t>
+      </w:r>
+      <w:proofErr w:type="gramEnd"/>
+      <w:r>
         <w:rPr>
           <w:rFonts w:ascii="TH Sarabun New" w:hAnsi="TH Sarabun New" w:cs="TH Sarabun New"/>
           <w:b/>
@@ -3579,7 +3514,8 @@
           <w:sz w:val="36"/>
           <w:szCs w:val="36"/>
         </w:rPr>
-      </w:pPr>
+        <w:t xml:space="preserve"> Mapping of Weak Entity Types</w:t>
+      </w:r>
       <w:r>
         <w:rPr>
           <w:rFonts w:ascii="TH Sarabun New" w:hAnsi="TH Sarabun New" w:cs="TH Sarabun New"/>
@@ -3588,9 +3524,24 @@
           <w:sz w:val="36"/>
           <w:szCs w:val="36"/>
         </w:rPr>
-        <w:t>Step 3 : Mapping of Binary 1:1 Relation Types</w:t>
-      </w:r>
-      <w:r>
+        <w:t>.</w:t>
+      </w:r>
+    </w:p>
+    <w:p>
+      <w:pPr>
+        <w:rPr>
+          <w:rFonts w:ascii="TH Sarabun New" w:hAnsi="TH Sarabun New" w:cs="TH Sarabun New"/>
+        </w:rPr>
+      </w:pPr>
+      <w:r>
+        <w:rPr>
+          <w:rFonts w:ascii="TH Sarabun New" w:hAnsi="TH Sarabun New" w:cs="TH Sarabun New"/>
+        </w:rPr>
+        <w:t>None</w:t>
+      </w:r>
+    </w:p>
+    <w:p>
+      <w:pPr>
         <w:rPr>
           <w:rFonts w:ascii="TH Sarabun New" w:hAnsi="TH Sarabun New" w:cs="TH Sarabun New"/>
           <w:b/>
@@ -3598,24 +3549,8 @@
           <w:sz w:val="36"/>
           <w:szCs w:val="36"/>
         </w:rPr>
-        <w:t>.</w:t>
-      </w:r>
-    </w:p>
-    <w:p>
-      <w:pPr>
-        <w:rPr>
-          <w:rFonts w:ascii="TH Sarabun New" w:hAnsi="TH Sarabun New" w:cs="TH Sarabun New"/>
-        </w:rPr>
-      </w:pPr>
-      <w:r>
-        <w:rPr>
-          <w:rFonts w:ascii="TH Sarabun New" w:hAnsi="TH Sarabun New" w:cs="TH Sarabun New"/>
-        </w:rPr>
-        <w:t>None</w:t>
-      </w:r>
-    </w:p>
-    <w:p>
-      <w:pPr>
+      </w:pPr>
+      <w:r>
         <w:rPr>
           <w:rFonts w:ascii="TH Sarabun New" w:hAnsi="TH Sarabun New" w:cs="TH Sarabun New"/>
           <w:b/>
@@ -3623,7 +3558,9 @@
           <w:sz w:val="36"/>
           <w:szCs w:val="36"/>
         </w:rPr>
-      </w:pPr>
+        <w:t xml:space="preserve">Step </w:t>
+      </w:r>
+      <w:proofErr w:type="gramStart"/>
       <w:r>
         <w:rPr>
           <w:rFonts w:ascii="TH Sarabun New" w:hAnsi="TH Sarabun New" w:cs="TH Sarabun New"/>
@@ -3632,7 +3569,84 @@
           <w:sz w:val="36"/>
           <w:szCs w:val="36"/>
         </w:rPr>
-        <w:t>Step 4: Mapping of Binary 1:N Relationship Types</w:t>
+        <w:t>3 :</w:t>
+      </w:r>
+      <w:proofErr w:type="gramEnd"/>
+      <w:r>
+        <w:rPr>
+          <w:rFonts w:ascii="TH Sarabun New" w:hAnsi="TH Sarabun New" w:cs="TH Sarabun New"/>
+          <w:b/>
+          <w:bCs/>
+          <w:sz w:val="36"/>
+          <w:szCs w:val="36"/>
+        </w:rPr>
+        <w:t xml:space="preserve"> Mapping of Binary 1:1 Relation Types</w:t>
+      </w:r>
+      <w:r>
+        <w:rPr>
+          <w:rFonts w:ascii="TH Sarabun New" w:hAnsi="TH Sarabun New" w:cs="TH Sarabun New"/>
+          <w:b/>
+          <w:bCs/>
+          <w:sz w:val="36"/>
+          <w:szCs w:val="36"/>
+        </w:rPr>
+        <w:t>.</w:t>
+      </w:r>
+    </w:p>
+    <w:p>
+      <w:pPr>
+        <w:rPr>
+          <w:rFonts w:ascii="TH Sarabun New" w:hAnsi="TH Sarabun New" w:cs="TH Sarabun New"/>
+        </w:rPr>
+      </w:pPr>
+      <w:r>
+        <w:rPr>
+          <w:rFonts w:ascii="TH Sarabun New" w:hAnsi="TH Sarabun New" w:cs="TH Sarabun New"/>
+        </w:rPr>
+        <w:t>None</w:t>
+      </w:r>
+    </w:p>
+    <w:p>
+      <w:pPr>
+        <w:rPr>
+          <w:rFonts w:ascii="TH Sarabun New" w:hAnsi="TH Sarabun New" w:cs="TH Sarabun New"/>
+          <w:b/>
+          <w:bCs/>
+          <w:sz w:val="36"/>
+          <w:szCs w:val="36"/>
+        </w:rPr>
+      </w:pPr>
+      <w:r>
+        <w:rPr>
+          <w:rFonts w:ascii="TH Sarabun New" w:hAnsi="TH Sarabun New" w:cs="TH Sarabun New"/>
+          <w:b/>
+          <w:bCs/>
+          <w:sz w:val="36"/>
+          <w:szCs w:val="36"/>
+        </w:rPr>
+        <w:t xml:space="preserve">Step 4: Mapping of Binary </w:t>
+      </w:r>
+      <w:proofErr w:type="gramStart"/>
+      <w:r>
+        <w:rPr>
+          <w:rFonts w:ascii="TH Sarabun New" w:hAnsi="TH Sarabun New" w:cs="TH Sarabun New"/>
+          <w:b/>
+          <w:bCs/>
+          <w:sz w:val="36"/>
+          <w:szCs w:val="36"/>
+        </w:rPr>
+        <w:t>1:N</w:t>
+      </w:r>
+      <w:proofErr w:type="gramEnd"/>
+      <w:r>
+        <w:rPr>
+          <w:rFonts w:ascii="TH Sarabun New" w:hAnsi="TH Sarabun New" w:cs="TH Sarabun New"/>
+          <w:b/>
+          <w:bCs/>
+          <w:sz w:val="36"/>
+          <w:szCs w:val="36"/>
+        </w:rPr>
+        <w:t xml:space="preserve"> Relationship Types</w:t>
       </w:r>
       <w:r>
         <w:rPr>
@@ -3857,6 +3871,7 @@
                 <w:u w:val="single"/>
               </w:rPr>
             </w:pPr>
+            <w:proofErr w:type="spellStart"/>
             <w:r>
               <w:rPr>
                 <w:rFonts w:ascii="TH Sarabun New" w:hAnsi="TH Sarabun New" w:cs="TH Sarabun New"/>
@@ -3864,6 +3879,7 @@
               </w:rPr>
               <w:t>pID</w:t>
             </w:r>
+            <w:proofErr w:type="spellEnd"/>
           </w:p>
         </w:tc>
         <w:tc>
@@ -3877,12 +3893,14 @@
                 <w:rFonts w:ascii="TH Sarabun New" w:hAnsi="TH Sarabun New" w:cs="TH Sarabun New"/>
               </w:rPr>
             </w:pPr>
+            <w:proofErr w:type="spellStart"/>
             <w:r>
               <w:rPr>
                 <w:rFonts w:ascii="TH Sarabun New" w:hAnsi="TH Sarabun New" w:cs="TH Sarabun New"/>
               </w:rPr>
               <w:t>pName</w:t>
             </w:r>
+            <w:proofErr w:type="spellEnd"/>
           </w:p>
         </w:tc>
         <w:tc>
@@ -3896,12 +3914,14 @@
                 <w:rFonts w:ascii="TH Sarabun New" w:hAnsi="TH Sarabun New" w:cs="TH Sarabun New"/>
               </w:rPr>
             </w:pPr>
+            <w:proofErr w:type="spellStart"/>
             <w:r>
               <w:rPr>
                 <w:rFonts w:ascii="TH Sarabun New" w:hAnsi="TH Sarabun New" w:cs="TH Sarabun New"/>
               </w:rPr>
               <w:t>pType</w:t>
             </w:r>
+            <w:proofErr w:type="spellEnd"/>
           </w:p>
         </w:tc>
       </w:tr>
@@ -4036,6 +4056,7 @@
                 <w:u w:val="single"/>
               </w:rPr>
             </w:pPr>
+            <w:proofErr w:type="spellStart"/>
             <w:r>
               <w:rPr>
                 <w:rFonts w:ascii="TH Sarabun New" w:hAnsi="TH Sarabun New" w:cs="TH Sarabun New"/>
@@ -4043,6 +4064,7 @@
               </w:rPr>
               <w:t>pID</w:t>
             </w:r>
+            <w:proofErr w:type="spellEnd"/>
           </w:p>
         </w:tc>
         <w:tc>
@@ -4056,12 +4078,14 @@
                 <w:rFonts w:ascii="TH Sarabun New" w:hAnsi="TH Sarabun New" w:cs="TH Sarabun New"/>
               </w:rPr>
             </w:pPr>
+            <w:proofErr w:type="spellStart"/>
             <w:r>
               <w:rPr>
                 <w:rFonts w:ascii="TH Sarabun New" w:hAnsi="TH Sarabun New" w:cs="TH Sarabun New"/>
               </w:rPr>
               <w:t>pName</w:t>
             </w:r>
+            <w:proofErr w:type="spellEnd"/>
           </w:p>
         </w:tc>
         <w:tc>
@@ -4075,12 +4099,14 @@
                 <w:rFonts w:ascii="TH Sarabun New" w:hAnsi="TH Sarabun New" w:cs="TH Sarabun New"/>
               </w:rPr>
             </w:pPr>
+            <w:proofErr w:type="spellStart"/>
             <w:r>
               <w:rPr>
                 <w:rFonts w:ascii="TH Sarabun New" w:hAnsi="TH Sarabun New" w:cs="TH Sarabun New"/>
               </w:rPr>
               <w:t>pType</w:t>
             </w:r>
+            <w:proofErr w:type="spellEnd"/>
           </w:p>
         </w:tc>
         <w:tc>
@@ -4327,6 +4353,7 @@
                 <w:u w:val="single"/>
               </w:rPr>
             </w:pPr>
+            <w:proofErr w:type="spellStart"/>
             <w:r>
               <w:rPr>
                 <w:rFonts w:ascii="TH Sarabun New" w:hAnsi="TH Sarabun New" w:cs="TH Sarabun New"/>
@@ -4334,6 +4361,7 @@
               </w:rPr>
               <w:t>invoiceID</w:t>
             </w:r>
+            <w:proofErr w:type="spellEnd"/>
           </w:p>
         </w:tc>
         <w:tc>
@@ -4491,6 +4519,7 @@
                 <w:u w:val="single"/>
               </w:rPr>
             </w:pPr>
+            <w:proofErr w:type="spellStart"/>
             <w:r>
               <w:rPr>
                 <w:rFonts w:ascii="TH Sarabun New" w:hAnsi="TH Sarabun New" w:cs="TH Sarabun New"/>
@@ -4498,6 +4527,7 @@
               </w:rPr>
               <w:t>invoiceID</w:t>
             </w:r>
+            <w:proofErr w:type="spellEnd"/>
           </w:p>
         </w:tc>
         <w:tc>
@@ -4549,12 +4579,14 @@
                 <w:rFonts w:ascii="TH Sarabun New" w:hAnsi="TH Sarabun New" w:cs="TH Sarabun New"/>
               </w:rPr>
             </w:pPr>
+            <w:proofErr w:type="spellStart"/>
             <w:r>
               <w:rPr>
                 <w:rFonts w:ascii="TH Sarabun New" w:hAnsi="TH Sarabun New" w:cs="TH Sarabun New"/>
               </w:rPr>
               <w:t>cID</w:t>
             </w:r>
+            <w:proofErr w:type="spellEnd"/>
           </w:p>
         </w:tc>
       </w:tr>
@@ -4836,6 +4868,7 @@
                 <w:u w:val="single"/>
               </w:rPr>
             </w:pPr>
+            <w:proofErr w:type="spellStart"/>
             <w:r>
               <w:rPr>
                 <w:rFonts w:ascii="TH Sarabun New" w:hAnsi="TH Sarabun New" w:cs="TH Sarabun New"/>
@@ -4843,6 +4876,7 @@
               </w:rPr>
               <w:t>invoiceID</w:t>
             </w:r>
+            <w:proofErr w:type="spellEnd"/>
           </w:p>
         </w:tc>
         <w:tc>
@@ -4894,12 +4928,14 @@
                 <w:rFonts w:ascii="TH Sarabun New" w:hAnsi="TH Sarabun New" w:cs="TH Sarabun New"/>
               </w:rPr>
             </w:pPr>
+            <w:proofErr w:type="spellStart"/>
             <w:r>
               <w:rPr>
                 <w:rFonts w:ascii="TH Sarabun New" w:hAnsi="TH Sarabun New" w:cs="TH Sarabun New"/>
               </w:rPr>
               <w:t>cID</w:t>
             </w:r>
+            <w:proofErr w:type="spellEnd"/>
           </w:p>
         </w:tc>
       </w:tr>
@@ -5020,6 +5056,7 @@
                 <w:u w:val="single"/>
               </w:rPr>
             </w:pPr>
+            <w:proofErr w:type="spellStart"/>
             <w:r>
               <w:rPr>
                 <w:rFonts w:ascii="TH Sarabun New" w:hAnsi="TH Sarabun New" w:cs="TH Sarabun New"/>
@@ -5027,6 +5064,7 @@
               </w:rPr>
               <w:t>invoiceID</w:t>
             </w:r>
+            <w:proofErr w:type="spellEnd"/>
           </w:p>
         </w:tc>
         <w:tc>
@@ -5078,12 +5116,14 @@
                 <w:rFonts w:ascii="TH Sarabun New" w:hAnsi="TH Sarabun New" w:cs="TH Sarabun New"/>
               </w:rPr>
             </w:pPr>
+            <w:proofErr w:type="spellStart"/>
             <w:r>
               <w:rPr>
                 <w:rFonts w:ascii="TH Sarabun New" w:hAnsi="TH Sarabun New" w:cs="TH Sarabun New"/>
               </w:rPr>
               <w:t>cID</w:t>
             </w:r>
+            <w:proofErr w:type="spellEnd"/>
           </w:p>
         </w:tc>
         <w:tc>
@@ -5381,6 +5421,7 @@
                 <w:u w:val="single"/>
               </w:rPr>
             </w:pPr>
+            <w:proofErr w:type="spellStart"/>
             <w:r>
               <w:rPr>
                 <w:rFonts w:ascii="TH Sarabun New" w:hAnsi="TH Sarabun New" w:cs="TH Sarabun New"/>
@@ -5388,6 +5429,7 @@
               </w:rPr>
               <w:t>invoiceID</w:t>
             </w:r>
+            <w:proofErr w:type="spellEnd"/>
           </w:p>
         </w:tc>
         <w:tc>
@@ -5439,12 +5481,14 @@
                 <w:rFonts w:ascii="TH Sarabun New" w:hAnsi="TH Sarabun New" w:cs="TH Sarabun New"/>
               </w:rPr>
             </w:pPr>
+            <w:proofErr w:type="spellStart"/>
             <w:r>
               <w:rPr>
                 <w:rFonts w:ascii="TH Sarabun New" w:hAnsi="TH Sarabun New" w:cs="TH Sarabun New"/>
               </w:rPr>
               <w:t>cID</w:t>
             </w:r>
+            <w:proofErr w:type="spellEnd"/>
           </w:p>
         </w:tc>
         <w:tc>
@@ -5584,6 +5628,7 @@
                 <w:u w:val="single"/>
               </w:rPr>
             </w:pPr>
+            <w:proofErr w:type="spellStart"/>
             <w:r>
               <w:rPr>
                 <w:rFonts w:ascii="TH Sarabun New" w:hAnsi="TH Sarabun New" w:cs="TH Sarabun New"/>
@@ -5591,6 +5636,7 @@
               </w:rPr>
               <w:t>invoiceID</w:t>
             </w:r>
+            <w:proofErr w:type="spellEnd"/>
           </w:p>
         </w:tc>
         <w:tc>
@@ -5642,12 +5688,14 @@
                 <w:rFonts w:ascii="TH Sarabun New" w:hAnsi="TH Sarabun New" w:cs="TH Sarabun New"/>
               </w:rPr>
             </w:pPr>
+            <w:proofErr w:type="spellStart"/>
             <w:r>
               <w:rPr>
                 <w:rFonts w:ascii="TH Sarabun New" w:hAnsi="TH Sarabun New" w:cs="TH Sarabun New"/>
               </w:rPr>
               <w:t>cID</w:t>
             </w:r>
+            <w:proofErr w:type="spellEnd"/>
           </w:p>
         </w:tc>
         <w:tc>
@@ -5680,12 +5728,14 @@
                 <w:rFonts w:ascii="TH Sarabun New" w:hAnsi="TH Sarabun New" w:cs="TH Sarabun New"/>
               </w:rPr>
             </w:pPr>
+            <w:proofErr w:type="spellStart"/>
             <w:r>
               <w:rPr>
                 <w:rFonts w:ascii="TH Sarabun New" w:hAnsi="TH Sarabun New" w:cs="TH Sarabun New"/>
               </w:rPr>
               <w:t>jID</w:t>
             </w:r>
+            <w:proofErr w:type="spellEnd"/>
           </w:p>
         </w:tc>
       </w:tr>
@@ -5725,8 +5775,9 @@
           <w:sz w:val="36"/>
           <w:szCs w:val="36"/>
         </w:rPr>
-        <w:t>Mapping of Binary M:N Relationship Types</w:t>
-      </w:r>
+        <w:t xml:space="preserve">Mapping of Binary </w:t>
+      </w:r>
+      <w:proofErr w:type="gramStart"/>
       <w:r>
         <w:rPr>
           <w:rFonts w:ascii="TH Sarabun New" w:hAnsi="TH Sarabun New" w:cs="TH Sarabun New"/>
@@ -5735,6 +5786,27 @@
           <w:sz w:val="36"/>
           <w:szCs w:val="36"/>
         </w:rPr>
+        <w:t>M:N</w:t>
+      </w:r>
+      <w:proofErr w:type="gramEnd"/>
+      <w:r>
+        <w:rPr>
+          <w:rFonts w:ascii="TH Sarabun New" w:hAnsi="TH Sarabun New" w:cs="TH Sarabun New"/>
+          <w:b/>
+          <w:bCs/>
+          <w:sz w:val="36"/>
+          <w:szCs w:val="36"/>
+        </w:rPr>
+        <w:t xml:space="preserve"> Relationship Types</w:t>
+      </w:r>
+      <w:r>
+        <w:rPr>
+          <w:rFonts w:ascii="TH Sarabun New" w:hAnsi="TH Sarabun New" w:cs="TH Sarabun New"/>
+          <w:b/>
+          <w:bCs/>
+          <w:sz w:val="36"/>
+          <w:szCs w:val="36"/>
+        </w:rPr>
         <w:t>.</w:t>
       </w:r>
     </w:p>
@@ -5751,10 +5823,10 @@
           <w:noProof/>
         </w:rPr>
         <w:drawing>
-          <wp:inline distT="0" distB="0" distL="0" distR="0" wp14:anchorId="3C887B91" wp14:editId="10326C4C">
-            <wp:extent cx="2933700" cy="1885950"/>
-            <wp:effectExtent l="0" t="0" r="0" b="0"/>
-            <wp:docPr id="34" name="Picture 34"/>
+          <wp:inline distT="0" distB="0" distL="0" distR="0" wp14:anchorId="1EA6029E" wp14:editId="3E8CF307">
+            <wp:extent cx="3088498" cy="2145977"/>
+            <wp:effectExtent l="0" t="0" r="0" b="6985"/>
+            <wp:docPr id="20" name="Picture 20"/>
             <wp:cNvGraphicFramePr>
               <a:graphicFrameLocks xmlns:a="http://schemas.openxmlformats.org/drawingml/2006/main" noChangeAspect="1"/>
             </wp:cNvGraphicFramePr>
@@ -5762,7 +5834,7 @@
               <a:graphicData uri="http://schemas.openxmlformats.org/drawingml/2006/picture">
                 <pic:pic xmlns:pic="http://schemas.openxmlformats.org/drawingml/2006/picture">
                   <pic:nvPicPr>
-                    <pic:cNvPr id="0" name="Picture 18"/>
+                    <pic:cNvPr id="0" name="Picture 4"/>
                     <pic:cNvPicPr>
                       <a:picLocks noChangeAspect="1" noChangeArrowheads="1"/>
                     </pic:cNvPicPr>
@@ -5783,7 +5855,7 @@
                   <pic:spPr bwMode="auto">
                     <a:xfrm>
                       <a:off x="0" y="0"/>
-                      <a:ext cx="2933700" cy="1885950"/>
+                      <a:ext cx="3094742" cy="2150316"/>
                     </a:xfrm>
                     <a:prstGeom prst="rect">
                       <a:avLst/>
@@ -5865,8 +5937,13 @@
                             <w:pPr>
                               <w:jc w:val="center"/>
                             </w:pPr>
+                            <w:proofErr w:type="spellStart"/>
                             <w:r>
-                              <w:t>Assign_in Relationship</w:t>
+                              <w:t>Assign_in</w:t>
+                            </w:r>
+                            <w:proofErr w:type="spellEnd"/>
+                            <w:r>
+                              <w:t xml:space="preserve"> Relationship</w:t>
                             </w:r>
                           </w:p>
                         </w:txbxContent>
@@ -5917,12 +5994,14 @@
           <w:rFonts w:ascii="TH Sarabun New" w:hAnsi="TH Sarabun New" w:cs="TH Sarabun New"/>
         </w:rPr>
       </w:pPr>
+      <w:proofErr w:type="spellStart"/>
       <w:r>
         <w:rPr>
           <w:rFonts w:ascii="TH Sarabun New" w:hAnsi="TH Sarabun New" w:cs="TH Sarabun New"/>
         </w:rPr>
         <w:t>Assign_in</w:t>
       </w:r>
+      <w:proofErr w:type="spellEnd"/>
     </w:p>
     <w:tbl>
       <w:tblPr>
@@ -5946,6 +6025,7 @@
                 <w:rFonts w:ascii="TH Sarabun New" w:hAnsi="TH Sarabun New" w:cs="TH Sarabun New"/>
               </w:rPr>
             </w:pPr>
+            <w:proofErr w:type="spellStart"/>
             <w:r>
               <w:rPr>
                 <w:rFonts w:ascii="TH Sarabun New" w:hAnsi="TH Sarabun New" w:cs="TH Sarabun New"/>
@@ -5953,6 +6033,7 @@
               </w:rPr>
               <w:t>pID</w:t>
             </w:r>
+            <w:proofErr w:type="spellEnd"/>
           </w:p>
         </w:tc>
         <w:tc>
@@ -5966,6 +6047,7 @@
                 <w:rFonts w:ascii="TH Sarabun New" w:hAnsi="TH Sarabun New" w:cs="TH Sarabun New"/>
               </w:rPr>
             </w:pPr>
+            <w:proofErr w:type="spellStart"/>
             <w:r>
               <w:rPr>
                 <w:rFonts w:ascii="TH Sarabun New" w:hAnsi="TH Sarabun New" w:cs="TH Sarabun New"/>
@@ -5973,6 +6055,7 @@
               </w:rPr>
               <w:t>invoiceID</w:t>
             </w:r>
+            <w:proofErr w:type="spellEnd"/>
           </w:p>
         </w:tc>
       </w:tr>
@@ -6194,6 +6277,7 @@
                 <w:u w:val="single"/>
               </w:rPr>
             </w:pPr>
+            <w:proofErr w:type="spellStart"/>
             <w:r>
               <w:rPr>
                 <w:rFonts w:ascii="TH Sarabun New" w:hAnsi="TH Sarabun New" w:cs="TH Sarabun New"/>
@@ -6201,6 +6285,7 @@
               </w:rPr>
               <w:t>cID</w:t>
             </w:r>
+            <w:proofErr w:type="spellEnd"/>
           </w:p>
         </w:tc>
         <w:tc>
@@ -6214,6 +6299,7 @@
                 <w:rFonts w:ascii="TH Sarabun New" w:hAnsi="TH Sarabun New" w:cs="TH Sarabun New"/>
               </w:rPr>
             </w:pPr>
+            <w:proofErr w:type="spellStart"/>
             <w:r>
               <w:rPr>
                 <w:rFonts w:ascii="TH Sarabun New" w:hAnsi="TH Sarabun New" w:cs="TH Sarabun New"/>
@@ -6221,6 +6307,7 @@
               </w:rPr>
               <w:t>pID</w:t>
             </w:r>
+            <w:proofErr w:type="spellEnd"/>
           </w:p>
         </w:tc>
       </w:tr>
@@ -6552,6 +6639,7 @@
                 <w:u w:val="single"/>
               </w:rPr>
             </w:pPr>
+            <w:proofErr w:type="spellStart"/>
             <w:r>
               <w:rPr>
                 <w:rFonts w:ascii="TH Sarabun New" w:hAnsi="TH Sarabun New" w:cs="TH Sarabun New"/>
@@ -6559,6 +6647,7 @@
               </w:rPr>
               <w:t>cID</w:t>
             </w:r>
+            <w:proofErr w:type="spellEnd"/>
           </w:p>
         </w:tc>
         <w:tc>
@@ -6573,6 +6662,7 @@
                 <w:u w:val="single"/>
               </w:rPr>
             </w:pPr>
+            <w:proofErr w:type="spellStart"/>
             <w:r>
               <w:rPr>
                 <w:rFonts w:ascii="TH Sarabun New" w:hAnsi="TH Sarabun New" w:cs="TH Sarabun New"/>
@@ -6580,6 +6670,7 @@
               </w:rPr>
               <w:t>cContact</w:t>
             </w:r>
+            <w:proofErr w:type="spellEnd"/>
           </w:p>
         </w:tc>
       </w:tr>
@@ -6638,7 +6729,29 @@
           <w:szCs w:val="36"/>
         </w:rPr>
         <w:lastRenderedPageBreak/>
-        <w:t>Step 7: Mapping of N-ary Relationship Types</w:t>
+        <w:t>Step 7: Mapping of N-</w:t>
+      </w:r>
+      <w:proofErr w:type="spellStart"/>
+      <w:r>
+        <w:rPr>
+          <w:rFonts w:ascii="TH Sarabun New" w:hAnsi="TH Sarabun New" w:cs="TH Sarabun New"/>
+          <w:b/>
+          <w:bCs/>
+          <w:sz w:val="36"/>
+          <w:szCs w:val="36"/>
+        </w:rPr>
+        <w:t>ary</w:t>
+      </w:r>
+      <w:proofErr w:type="spellEnd"/>
+      <w:r>
+        <w:rPr>
+          <w:rFonts w:ascii="TH Sarabun New" w:hAnsi="TH Sarabun New" w:cs="TH Sarabun New"/>
+          <w:b/>
+          <w:bCs/>
+          <w:sz w:val="36"/>
+          <w:szCs w:val="36"/>
+        </w:rPr>
+        <w:t xml:space="preserve"> Relationship Types</w:t>
       </w:r>
       <w:r>
         <w:rPr>
@@ -6908,7 +7021,25 @@
           <w:szCs w:val="22"/>
         </w:rPr>
         <w:br/>
-        <w:t>drop table if exists Assign_in;</w:t>
+        <w:t xml:space="preserve">drop table if exists </w:t>
+      </w:r>
+      <w:proofErr w:type="spellStart"/>
+      <w:r>
+        <w:rPr>
+          <w:rFonts w:ascii="Courier New" w:eastAsia="Times New Roman" w:hAnsi="Courier New" w:cs="Courier New"/>
+          <w:sz w:val="22"/>
+          <w:szCs w:val="22"/>
+        </w:rPr>
+        <w:t>Assign_in</w:t>
+      </w:r>
+      <w:proofErr w:type="spellEnd"/>
+      <w:r>
+        <w:rPr>
+          <w:rFonts w:ascii="Courier New" w:eastAsia="Times New Roman" w:hAnsi="Courier New" w:cs="Courier New"/>
+          <w:sz w:val="22"/>
+          <w:szCs w:val="22"/>
+        </w:rPr>
+        <w:t>;</w:t>
       </w:r>
       <w:r>
         <w:rPr>
@@ -6997,7 +7128,25 @@
           <w:szCs w:val="22"/>
         </w:rPr>
         <w:br/>
-        <w:t xml:space="preserve">   cID int,</w:t>
+        <w:t xml:space="preserve">   </w:t>
+      </w:r>
+      <w:proofErr w:type="spellStart"/>
+      <w:r>
+        <w:rPr>
+          <w:rFonts w:ascii="Courier New" w:eastAsia="Times New Roman" w:hAnsi="Courier New" w:cs="Courier New"/>
+          <w:sz w:val="22"/>
+          <w:szCs w:val="22"/>
+        </w:rPr>
+        <w:t>cID</w:t>
+      </w:r>
+      <w:proofErr w:type="spellEnd"/>
+      <w:r>
+        <w:rPr>
+          <w:rFonts w:ascii="Courier New" w:eastAsia="Times New Roman" w:hAnsi="Courier New" w:cs="Courier New"/>
+          <w:sz w:val="22"/>
+          <w:szCs w:val="22"/>
+        </w:rPr>
+        <w:t xml:space="preserve"> int,</w:t>
       </w:r>
       <w:r>
         <w:rPr>
@@ -7006,7 +7155,43 @@
           <w:szCs w:val="22"/>
         </w:rPr>
         <w:br/>
-        <w:t xml:space="preserve">   cName varchar(100) not null,</w:t>
+        <w:t xml:space="preserve">   </w:t>
+      </w:r>
+      <w:proofErr w:type="spellStart"/>
+      <w:r>
+        <w:rPr>
+          <w:rFonts w:ascii="Courier New" w:eastAsia="Times New Roman" w:hAnsi="Courier New" w:cs="Courier New"/>
+          <w:sz w:val="22"/>
+          <w:szCs w:val="22"/>
+        </w:rPr>
+        <w:t>cName</w:t>
+      </w:r>
+      <w:proofErr w:type="spellEnd"/>
+      <w:r>
+        <w:rPr>
+          <w:rFonts w:ascii="Courier New" w:eastAsia="Times New Roman" w:hAnsi="Courier New" w:cs="Courier New"/>
+          <w:sz w:val="22"/>
+          <w:szCs w:val="22"/>
+        </w:rPr>
+        <w:t xml:space="preserve"> </w:t>
+      </w:r>
+      <w:proofErr w:type="gramStart"/>
+      <w:r>
+        <w:rPr>
+          <w:rFonts w:ascii="Courier New" w:eastAsia="Times New Roman" w:hAnsi="Courier New" w:cs="Courier New"/>
+          <w:sz w:val="22"/>
+          <w:szCs w:val="22"/>
+        </w:rPr>
+        <w:t>varchar(</w:t>
+      </w:r>
+      <w:proofErr w:type="gramEnd"/>
+      <w:r>
+        <w:rPr>
+          <w:rFonts w:ascii="Courier New" w:eastAsia="Times New Roman" w:hAnsi="Courier New" w:cs="Courier New"/>
+          <w:sz w:val="22"/>
+          <w:szCs w:val="22"/>
+        </w:rPr>
+        <w:t>100) not null,</w:t>
       </w:r>
       <w:r>
         <w:rPr>
@@ -7024,8 +7209,18 @@
           <w:szCs w:val="22"/>
         </w:rPr>
         <w:br/>
-        <w:t xml:space="preserve">   constraint Customer_pk</w:t>
-      </w:r>
+        <w:t xml:space="preserve">   constraint </w:t>
+      </w:r>
+      <w:proofErr w:type="spellStart"/>
+      <w:r>
+        <w:rPr>
+          <w:rFonts w:ascii="Courier New" w:eastAsia="Times New Roman" w:hAnsi="Courier New" w:cs="Courier New"/>
+          <w:sz w:val="22"/>
+          <w:szCs w:val="22"/>
+        </w:rPr>
+        <w:t>Customer_pk</w:t>
+      </w:r>
+      <w:proofErr w:type="spellEnd"/>
       <w:r>
         <w:rPr>
           <w:rFonts w:ascii="Courier New" w:eastAsia="Times New Roman" w:hAnsi="Courier New" w:cs="Courier New"/>
@@ -7033,7 +7228,25 @@
           <w:szCs w:val="22"/>
         </w:rPr>
         <w:br/>
-        <w:t xml:space="preserve">      primary key (cID)</w:t>
+        <w:t xml:space="preserve">      primary key (</w:t>
+      </w:r>
+      <w:proofErr w:type="spellStart"/>
+      <w:r>
+        <w:rPr>
+          <w:rFonts w:ascii="Courier New" w:eastAsia="Times New Roman" w:hAnsi="Courier New" w:cs="Courier New"/>
+          <w:sz w:val="22"/>
+          <w:szCs w:val="22"/>
+        </w:rPr>
+        <w:t>cID</w:t>
+      </w:r>
+      <w:proofErr w:type="spellEnd"/>
+      <w:r>
+        <w:rPr>
+          <w:rFonts w:ascii="Courier New" w:eastAsia="Times New Roman" w:hAnsi="Courier New" w:cs="Courier New"/>
+          <w:sz w:val="22"/>
+          <w:szCs w:val="22"/>
+        </w:rPr>
+        <w:t>)</w:t>
       </w:r>
       <w:r>
         <w:rPr>
@@ -7097,7 +7310,25 @@
           <w:szCs w:val="22"/>
         </w:rPr>
         <w:br/>
-        <w:t xml:space="preserve">   pID int,</w:t>
+        <w:t xml:space="preserve">   </w:t>
+      </w:r>
+      <w:proofErr w:type="spellStart"/>
+      <w:r>
+        <w:rPr>
+          <w:rFonts w:ascii="Courier New" w:eastAsia="Times New Roman" w:hAnsi="Courier New" w:cs="Courier New"/>
+          <w:sz w:val="22"/>
+          <w:szCs w:val="22"/>
+        </w:rPr>
+        <w:t>pID</w:t>
+      </w:r>
+      <w:proofErr w:type="spellEnd"/>
+      <w:r>
+        <w:rPr>
+          <w:rFonts w:ascii="Courier New" w:eastAsia="Times New Roman" w:hAnsi="Courier New" w:cs="Courier New"/>
+          <w:sz w:val="22"/>
+          <w:szCs w:val="22"/>
+        </w:rPr>
+        <w:t xml:space="preserve"> int,</w:t>
       </w:r>
       <w:r>
         <w:rPr>
@@ -7106,7 +7337,43 @@
           <w:szCs w:val="22"/>
         </w:rPr>
         <w:br/>
-        <w:t xml:space="preserve">   pName varchar(100) null,</w:t>
+        <w:t xml:space="preserve">   </w:t>
+      </w:r>
+      <w:proofErr w:type="spellStart"/>
+      <w:r>
+        <w:rPr>
+          <w:rFonts w:ascii="Courier New" w:eastAsia="Times New Roman" w:hAnsi="Courier New" w:cs="Courier New"/>
+          <w:sz w:val="22"/>
+          <w:szCs w:val="22"/>
+        </w:rPr>
+        <w:t>pName</w:t>
+      </w:r>
+      <w:proofErr w:type="spellEnd"/>
+      <w:r>
+        <w:rPr>
+          <w:rFonts w:ascii="Courier New" w:eastAsia="Times New Roman" w:hAnsi="Courier New" w:cs="Courier New"/>
+          <w:sz w:val="22"/>
+          <w:szCs w:val="22"/>
+        </w:rPr>
+        <w:t xml:space="preserve"> </w:t>
+      </w:r>
+      <w:proofErr w:type="gramStart"/>
+      <w:r>
+        <w:rPr>
+          <w:rFonts w:ascii="Courier New" w:eastAsia="Times New Roman" w:hAnsi="Courier New" w:cs="Courier New"/>
+          <w:sz w:val="22"/>
+          <w:szCs w:val="22"/>
+        </w:rPr>
+        <w:t>varchar(</w:t>
+      </w:r>
+      <w:proofErr w:type="gramEnd"/>
+      <w:r>
+        <w:rPr>
+          <w:rFonts w:ascii="Courier New" w:eastAsia="Times New Roman" w:hAnsi="Courier New" w:cs="Courier New"/>
+          <w:sz w:val="22"/>
+          <w:szCs w:val="22"/>
+        </w:rPr>
+        <w:t>100) null,</w:t>
       </w:r>
       <w:r>
         <w:rPr>
@@ -7115,7 +7382,25 @@
           <w:szCs w:val="22"/>
         </w:rPr>
         <w:br/>
-        <w:t xml:space="preserve">   pType varchar(50) null,</w:t>
+        <w:t xml:space="preserve">   </w:t>
+      </w:r>
+      <w:proofErr w:type="spellStart"/>
+      <w:r>
+        <w:rPr>
+          <w:rFonts w:ascii="Courier New" w:eastAsia="Times New Roman" w:hAnsi="Courier New" w:cs="Courier New"/>
+          <w:sz w:val="22"/>
+          <w:szCs w:val="22"/>
+        </w:rPr>
+        <w:t>pType</w:t>
+      </w:r>
+      <w:proofErr w:type="spellEnd"/>
+      <w:r>
+        <w:rPr>
+          <w:rFonts w:ascii="Courier New" w:eastAsia="Times New Roman" w:hAnsi="Courier New" w:cs="Courier New"/>
+          <w:sz w:val="22"/>
+          <w:szCs w:val="22"/>
+        </w:rPr>
+        <w:t xml:space="preserve"> varchar(50) null,</w:t>
       </w:r>
       <w:r>
         <w:rPr>
@@ -7124,8 +7409,18 @@
           <w:szCs w:val="22"/>
         </w:rPr>
         <w:br/>
-        <w:t xml:space="preserve">   constraint Product_pk</w:t>
-      </w:r>
+        <w:t xml:space="preserve">   constraint </w:t>
+      </w:r>
+      <w:proofErr w:type="spellStart"/>
+      <w:r>
+        <w:rPr>
+          <w:rFonts w:ascii="Courier New" w:eastAsia="Times New Roman" w:hAnsi="Courier New" w:cs="Courier New"/>
+          <w:sz w:val="22"/>
+          <w:szCs w:val="22"/>
+        </w:rPr>
+        <w:t>Product_pk</w:t>
+      </w:r>
+      <w:proofErr w:type="spellEnd"/>
       <w:r>
         <w:rPr>
           <w:rFonts w:ascii="Courier New" w:eastAsia="Times New Roman" w:hAnsi="Courier New" w:cs="Courier New"/>
@@ -7133,7 +7428,25 @@
           <w:szCs w:val="22"/>
         </w:rPr>
         <w:br/>
-        <w:t xml:space="preserve">      primary key (pID)</w:t>
+        <w:t xml:space="preserve">      primary key (</w:t>
+      </w:r>
+      <w:proofErr w:type="spellStart"/>
+      <w:r>
+        <w:rPr>
+          <w:rFonts w:ascii="Courier New" w:eastAsia="Times New Roman" w:hAnsi="Courier New" w:cs="Courier New"/>
+          <w:sz w:val="22"/>
+          <w:szCs w:val="22"/>
+        </w:rPr>
+        <w:t>pID</w:t>
+      </w:r>
+      <w:proofErr w:type="spellEnd"/>
+      <w:r>
+        <w:rPr>
+          <w:rFonts w:ascii="Courier New" w:eastAsia="Times New Roman" w:hAnsi="Courier New" w:cs="Courier New"/>
+          <w:sz w:val="22"/>
+          <w:szCs w:val="22"/>
+        </w:rPr>
+        <w:t>)</w:t>
       </w:r>
       <w:r>
         <w:rPr>
@@ -7197,7 +7510,43 @@
           <w:szCs w:val="22"/>
         </w:rPr>
         <w:br/>
-        <w:t xml:space="preserve">   companyName varchar(100) not null,</w:t>
+        <w:t xml:space="preserve">   </w:t>
+      </w:r>
+      <w:proofErr w:type="spellStart"/>
+      <w:r>
+        <w:rPr>
+          <w:rFonts w:ascii="Courier New" w:eastAsia="Times New Roman" w:hAnsi="Courier New" w:cs="Courier New"/>
+          <w:sz w:val="22"/>
+          <w:szCs w:val="22"/>
+        </w:rPr>
+        <w:t>companyName</w:t>
+      </w:r>
+      <w:proofErr w:type="spellEnd"/>
+      <w:r>
+        <w:rPr>
+          <w:rFonts w:ascii="Courier New" w:eastAsia="Times New Roman" w:hAnsi="Courier New" w:cs="Courier New"/>
+          <w:sz w:val="22"/>
+          <w:szCs w:val="22"/>
+        </w:rPr>
+        <w:t xml:space="preserve"> </w:t>
+      </w:r>
+      <w:proofErr w:type="gramStart"/>
+      <w:r>
+        <w:rPr>
+          <w:rFonts w:ascii="Courier New" w:eastAsia="Times New Roman" w:hAnsi="Courier New" w:cs="Courier New"/>
+          <w:sz w:val="22"/>
+          <w:szCs w:val="22"/>
+        </w:rPr>
+        <w:t>varchar(</w:t>
+      </w:r>
+      <w:proofErr w:type="gramEnd"/>
+      <w:r>
+        <w:rPr>
+          <w:rFonts w:ascii="Courier New" w:eastAsia="Times New Roman" w:hAnsi="Courier New" w:cs="Courier New"/>
+          <w:sz w:val="22"/>
+          <w:szCs w:val="22"/>
+        </w:rPr>
+        <w:t>100) not null,</w:t>
       </w:r>
       <w:r>
         <w:rPr>
@@ -7206,7 +7555,25 @@
           <w:szCs w:val="22"/>
         </w:rPr>
         <w:br/>
-        <w:t xml:space="preserve">   TIN int auto_increment,</w:t>
+        <w:t xml:space="preserve">   TIN int </w:t>
+      </w:r>
+      <w:proofErr w:type="spellStart"/>
+      <w:r>
+        <w:rPr>
+          <w:rFonts w:ascii="Courier New" w:eastAsia="Times New Roman" w:hAnsi="Courier New" w:cs="Courier New"/>
+          <w:sz w:val="22"/>
+          <w:szCs w:val="22"/>
+        </w:rPr>
+        <w:t>auto_increment</w:t>
+      </w:r>
+      <w:proofErr w:type="spellEnd"/>
+      <w:r>
+        <w:rPr>
+          <w:rFonts w:ascii="Courier New" w:eastAsia="Times New Roman" w:hAnsi="Courier New" w:cs="Courier New"/>
+          <w:sz w:val="22"/>
+          <w:szCs w:val="22"/>
+        </w:rPr>
+        <w:t>,</w:t>
       </w:r>
       <w:r>
         <w:rPr>
@@ -7215,8 +7582,18 @@
           <w:szCs w:val="22"/>
         </w:rPr>
         <w:br/>
-        <w:t xml:space="preserve">   constraint Company_pk</w:t>
-      </w:r>
+        <w:t xml:space="preserve">   constraint </w:t>
+      </w:r>
+      <w:proofErr w:type="spellStart"/>
+      <w:r>
+        <w:rPr>
+          <w:rFonts w:ascii="Courier New" w:eastAsia="Times New Roman" w:hAnsi="Courier New" w:cs="Courier New"/>
+          <w:sz w:val="22"/>
+          <w:szCs w:val="22"/>
+        </w:rPr>
+        <w:t>Company_pk</w:t>
+      </w:r>
+      <w:proofErr w:type="spellEnd"/>
       <w:r>
         <w:rPr>
           <w:rFonts w:ascii="Courier New" w:eastAsia="Times New Roman" w:hAnsi="Courier New" w:cs="Courier New"/>
@@ -7288,7 +7665,25 @@
           <w:szCs w:val="22"/>
         </w:rPr>
         <w:br/>
-        <w:t xml:space="preserve">   InvoiceID int,</w:t>
+        <w:t xml:space="preserve">   </w:t>
+      </w:r>
+      <w:proofErr w:type="spellStart"/>
+      <w:r>
+        <w:rPr>
+          <w:rFonts w:ascii="Courier New" w:eastAsia="Times New Roman" w:hAnsi="Courier New" w:cs="Courier New"/>
+          <w:sz w:val="22"/>
+          <w:szCs w:val="22"/>
+        </w:rPr>
+        <w:t>InvoiceID</w:t>
+      </w:r>
+      <w:proofErr w:type="spellEnd"/>
+      <w:r>
+        <w:rPr>
+          <w:rFonts w:ascii="Courier New" w:eastAsia="Times New Roman" w:hAnsi="Courier New" w:cs="Courier New"/>
+          <w:sz w:val="22"/>
+          <w:szCs w:val="22"/>
+        </w:rPr>
+        <w:t xml:space="preserve"> int,</w:t>
       </w:r>
       <w:r>
         <w:rPr>
@@ -7306,7 +7701,25 @@
           <w:szCs w:val="22"/>
         </w:rPr>
         <w:br/>
-        <w:t xml:space="preserve">   Date varchar(50) null,</w:t>
+        <w:t xml:space="preserve">   Date </w:t>
+      </w:r>
+      <w:proofErr w:type="gramStart"/>
+      <w:r>
+        <w:rPr>
+          <w:rFonts w:ascii="Courier New" w:eastAsia="Times New Roman" w:hAnsi="Courier New" w:cs="Courier New"/>
+          <w:sz w:val="22"/>
+          <w:szCs w:val="22"/>
+        </w:rPr>
+        <w:t>varchar(</w:t>
+      </w:r>
+      <w:proofErr w:type="gramEnd"/>
+      <w:r>
+        <w:rPr>
+          <w:rFonts w:ascii="Courier New" w:eastAsia="Times New Roman" w:hAnsi="Courier New" w:cs="Courier New"/>
+          <w:sz w:val="22"/>
+          <w:szCs w:val="22"/>
+        </w:rPr>
+        <w:t>50) null,</w:t>
       </w:r>
       <w:r>
         <w:rPr>
@@ -7315,8 +7728,18 @@
           <w:szCs w:val="22"/>
         </w:rPr>
         <w:br/>
-        <w:t xml:space="preserve">   constraint Invoice_pk</w:t>
-      </w:r>
+        <w:t xml:space="preserve">   constraint </w:t>
+      </w:r>
+      <w:proofErr w:type="spellStart"/>
+      <w:r>
+        <w:rPr>
+          <w:rFonts w:ascii="Courier New" w:eastAsia="Times New Roman" w:hAnsi="Courier New" w:cs="Courier New"/>
+          <w:sz w:val="22"/>
+          <w:szCs w:val="22"/>
+        </w:rPr>
+        <w:t>Invoice_pk</w:t>
+      </w:r>
+      <w:proofErr w:type="spellEnd"/>
       <w:r>
         <w:rPr>
           <w:rFonts w:ascii="Courier New" w:eastAsia="Times New Roman" w:hAnsi="Courier New" w:cs="Courier New"/>
@@ -7324,7 +7747,25 @@
           <w:szCs w:val="22"/>
         </w:rPr>
         <w:br/>
-        <w:t xml:space="preserve">      primary key (InvoiceID)</w:t>
+        <w:t xml:space="preserve">      primary key (</w:t>
+      </w:r>
+      <w:proofErr w:type="spellStart"/>
+      <w:r>
+        <w:rPr>
+          <w:rFonts w:ascii="Courier New" w:eastAsia="Times New Roman" w:hAnsi="Courier New" w:cs="Courier New"/>
+          <w:sz w:val="22"/>
+          <w:szCs w:val="22"/>
+        </w:rPr>
+        <w:t>InvoiceID</w:t>
+      </w:r>
+      <w:proofErr w:type="spellEnd"/>
+      <w:r>
+        <w:rPr>
+          <w:rFonts w:ascii="Courier New" w:eastAsia="Times New Roman" w:hAnsi="Courier New" w:cs="Courier New"/>
+          <w:sz w:val="22"/>
+          <w:szCs w:val="22"/>
+        </w:rPr>
+        <w:t>)</w:t>
       </w:r>
       <w:r>
         <w:rPr>
@@ -7388,7 +7829,25 @@
           <w:szCs w:val="22"/>
         </w:rPr>
         <w:br/>
-        <w:t xml:space="preserve">   jID int,</w:t>
+        <w:t xml:space="preserve">   </w:t>
+      </w:r>
+      <w:proofErr w:type="spellStart"/>
+      <w:r>
+        <w:rPr>
+          <w:rFonts w:ascii="Courier New" w:eastAsia="Times New Roman" w:hAnsi="Courier New" w:cs="Courier New"/>
+          <w:sz w:val="22"/>
+          <w:szCs w:val="22"/>
+        </w:rPr>
+        <w:t>jID</w:t>
+      </w:r>
+      <w:proofErr w:type="spellEnd"/>
+      <w:r>
+        <w:rPr>
+          <w:rFonts w:ascii="Courier New" w:eastAsia="Times New Roman" w:hAnsi="Courier New" w:cs="Courier New"/>
+          <w:sz w:val="22"/>
+          <w:szCs w:val="22"/>
+        </w:rPr>
+        <w:t xml:space="preserve"> int,</w:t>
       </w:r>
       <w:r>
         <w:rPr>
@@ -7397,7 +7856,43 @@
           <w:szCs w:val="22"/>
         </w:rPr>
         <w:br/>
-        <w:t xml:space="preserve">   jName varchar(100) not null,</w:t>
+        <w:t xml:space="preserve">   </w:t>
+      </w:r>
+      <w:proofErr w:type="spellStart"/>
+      <w:r>
+        <w:rPr>
+          <w:rFonts w:ascii="Courier New" w:eastAsia="Times New Roman" w:hAnsi="Courier New" w:cs="Courier New"/>
+          <w:sz w:val="22"/>
+          <w:szCs w:val="22"/>
+        </w:rPr>
+        <w:t>jName</w:t>
+      </w:r>
+      <w:proofErr w:type="spellEnd"/>
+      <w:r>
+        <w:rPr>
+          <w:rFonts w:ascii="Courier New" w:eastAsia="Times New Roman" w:hAnsi="Courier New" w:cs="Courier New"/>
+          <w:sz w:val="22"/>
+          <w:szCs w:val="22"/>
+        </w:rPr>
+        <w:t xml:space="preserve"> </w:t>
+      </w:r>
+      <w:proofErr w:type="gramStart"/>
+      <w:r>
+        <w:rPr>
+          <w:rFonts w:ascii="Courier New" w:eastAsia="Times New Roman" w:hAnsi="Courier New" w:cs="Courier New"/>
+          <w:sz w:val="22"/>
+          <w:szCs w:val="22"/>
+        </w:rPr>
+        <w:t>varchar(</w:t>
+      </w:r>
+      <w:proofErr w:type="gramEnd"/>
+      <w:r>
+        <w:rPr>
+          <w:rFonts w:ascii="Courier New" w:eastAsia="Times New Roman" w:hAnsi="Courier New" w:cs="Courier New"/>
+          <w:sz w:val="22"/>
+          <w:szCs w:val="22"/>
+        </w:rPr>
+        <w:t>100) not null,</w:t>
       </w:r>
       <w:r>
         <w:rPr>
@@ -7406,7 +7901,25 @@
           <w:szCs w:val="22"/>
         </w:rPr>
         <w:br/>
-        <w:t xml:space="preserve">   jType varchar(100) not null,</w:t>
+        <w:t xml:space="preserve">   </w:t>
+      </w:r>
+      <w:proofErr w:type="spellStart"/>
+      <w:r>
+        <w:rPr>
+          <w:rFonts w:ascii="Courier New" w:eastAsia="Times New Roman" w:hAnsi="Courier New" w:cs="Courier New"/>
+          <w:sz w:val="22"/>
+          <w:szCs w:val="22"/>
+        </w:rPr>
+        <w:t>jType</w:t>
+      </w:r>
+      <w:proofErr w:type="spellEnd"/>
+      <w:r>
+        <w:rPr>
+          <w:rFonts w:ascii="Courier New" w:eastAsia="Times New Roman" w:hAnsi="Courier New" w:cs="Courier New"/>
+          <w:sz w:val="22"/>
+          <w:szCs w:val="22"/>
+        </w:rPr>
+        <w:t xml:space="preserve"> varchar(100) not null,</w:t>
       </w:r>
       <w:r>
         <w:rPr>
@@ -7415,8 +7928,18 @@
           <w:szCs w:val="22"/>
         </w:rPr>
         <w:br/>
-        <w:t xml:space="preserve">   constraint Journal_pk</w:t>
-      </w:r>
+        <w:t xml:space="preserve">   constraint </w:t>
+      </w:r>
+      <w:proofErr w:type="spellStart"/>
+      <w:r>
+        <w:rPr>
+          <w:rFonts w:ascii="Courier New" w:eastAsia="Times New Roman" w:hAnsi="Courier New" w:cs="Courier New"/>
+          <w:sz w:val="22"/>
+          <w:szCs w:val="22"/>
+        </w:rPr>
+        <w:t>Journal_pk</w:t>
+      </w:r>
+      <w:proofErr w:type="spellEnd"/>
       <w:r>
         <w:rPr>
           <w:rFonts w:ascii="Courier New" w:eastAsia="Times New Roman" w:hAnsi="Courier New" w:cs="Courier New"/>
@@ -7424,7 +7947,25 @@
           <w:szCs w:val="22"/>
         </w:rPr>
         <w:br/>
-        <w:t xml:space="preserve">      primary key (jID)</w:t>
+        <w:t xml:space="preserve">      primary key (</w:t>
+      </w:r>
+      <w:proofErr w:type="spellStart"/>
+      <w:r>
+        <w:rPr>
+          <w:rFonts w:ascii="Courier New" w:eastAsia="Times New Roman" w:hAnsi="Courier New" w:cs="Courier New"/>
+          <w:sz w:val="22"/>
+          <w:szCs w:val="22"/>
+        </w:rPr>
+        <w:t>jID</w:t>
+      </w:r>
+      <w:proofErr w:type="spellEnd"/>
+      <w:r>
+        <w:rPr>
+          <w:rFonts w:ascii="Courier New" w:eastAsia="Times New Roman" w:hAnsi="Courier New" w:cs="Courier New"/>
+          <w:sz w:val="22"/>
+          <w:szCs w:val="22"/>
+        </w:rPr>
+        <w:t>)</w:t>
       </w:r>
       <w:r>
         <w:rPr>
@@ -7543,7 +8084,43 @@
           <w:szCs w:val="22"/>
         </w:rPr>
         <w:br/>
-        <w:t xml:space="preserve">    add cID int references Customer (cID);</w:t>
+        <w:t xml:space="preserve">    add </w:t>
+      </w:r>
+      <w:proofErr w:type="spellStart"/>
+      <w:r>
+        <w:rPr>
+          <w:rFonts w:ascii="Courier New" w:eastAsia="Times New Roman" w:hAnsi="Courier New" w:cs="Courier New"/>
+          <w:sz w:val="22"/>
+          <w:szCs w:val="22"/>
+        </w:rPr>
+        <w:t>cID</w:t>
+      </w:r>
+      <w:proofErr w:type="spellEnd"/>
+      <w:r>
+        <w:rPr>
+          <w:rFonts w:ascii="Courier New" w:eastAsia="Times New Roman" w:hAnsi="Courier New" w:cs="Courier New"/>
+          <w:sz w:val="22"/>
+          <w:szCs w:val="22"/>
+        </w:rPr>
+        <w:t xml:space="preserve"> int references Customer (</w:t>
+      </w:r>
+      <w:proofErr w:type="spellStart"/>
+      <w:r>
+        <w:rPr>
+          <w:rFonts w:ascii="Courier New" w:eastAsia="Times New Roman" w:hAnsi="Courier New" w:cs="Courier New"/>
+          <w:sz w:val="22"/>
+          <w:szCs w:val="22"/>
+        </w:rPr>
+        <w:t>cID</w:t>
+      </w:r>
+      <w:proofErr w:type="spellEnd"/>
+      <w:r>
+        <w:rPr>
+          <w:rFonts w:ascii="Courier New" w:eastAsia="Times New Roman" w:hAnsi="Courier New" w:cs="Courier New"/>
+          <w:sz w:val="22"/>
+          <w:szCs w:val="22"/>
+        </w:rPr>
+        <w:t>);</w:t>
       </w:r>
       <w:r>
         <w:rPr>
@@ -7561,7 +8138,43 @@
           <w:szCs w:val="22"/>
         </w:rPr>
         <w:br/>
-        <w:t xml:space="preserve">    add jID int references Journal (jID);</w:t>
+        <w:t xml:space="preserve">    add </w:t>
+      </w:r>
+      <w:proofErr w:type="spellStart"/>
+      <w:r>
+        <w:rPr>
+          <w:rFonts w:ascii="Courier New" w:eastAsia="Times New Roman" w:hAnsi="Courier New" w:cs="Courier New"/>
+          <w:sz w:val="22"/>
+          <w:szCs w:val="22"/>
+        </w:rPr>
+        <w:t>jID</w:t>
+      </w:r>
+      <w:proofErr w:type="spellEnd"/>
+      <w:r>
+        <w:rPr>
+          <w:rFonts w:ascii="Courier New" w:eastAsia="Times New Roman" w:hAnsi="Courier New" w:cs="Courier New"/>
+          <w:sz w:val="22"/>
+          <w:szCs w:val="22"/>
+        </w:rPr>
+        <w:t xml:space="preserve"> int references Journal (</w:t>
+      </w:r>
+      <w:proofErr w:type="spellStart"/>
+      <w:r>
+        <w:rPr>
+          <w:rFonts w:ascii="Courier New" w:eastAsia="Times New Roman" w:hAnsi="Courier New" w:cs="Courier New"/>
+          <w:sz w:val="22"/>
+          <w:szCs w:val="22"/>
+        </w:rPr>
+        <w:t>jID</w:t>
+      </w:r>
+      <w:proofErr w:type="spellEnd"/>
+      <w:r>
+        <w:rPr>
+          <w:rFonts w:ascii="Courier New" w:eastAsia="Times New Roman" w:hAnsi="Courier New" w:cs="Courier New"/>
+          <w:sz w:val="22"/>
+          <w:szCs w:val="22"/>
+        </w:rPr>
+        <w:t>);</w:t>
       </w:r>
       <w:r>
         <w:rPr>
@@ -7624,7 +8237,25 @@
           <w:szCs w:val="22"/>
         </w:rPr>
         <w:br/>
-        <w:t xml:space="preserve">   cID int not null,</w:t>
+        <w:t xml:space="preserve">   </w:t>
+      </w:r>
+      <w:proofErr w:type="spellStart"/>
+      <w:r>
+        <w:rPr>
+          <w:rFonts w:ascii="Courier New" w:eastAsia="Times New Roman" w:hAnsi="Courier New" w:cs="Courier New"/>
+          <w:sz w:val="22"/>
+          <w:szCs w:val="22"/>
+        </w:rPr>
+        <w:t>cID</w:t>
+      </w:r>
+      <w:proofErr w:type="spellEnd"/>
+      <w:r>
+        <w:rPr>
+          <w:rFonts w:ascii="Courier New" w:eastAsia="Times New Roman" w:hAnsi="Courier New" w:cs="Courier New"/>
+          <w:sz w:val="22"/>
+          <w:szCs w:val="22"/>
+        </w:rPr>
+        <w:t xml:space="preserve"> int not null,</w:t>
       </w:r>
       <w:r>
         <w:rPr>
@@ -7633,7 +8264,25 @@
           <w:szCs w:val="22"/>
         </w:rPr>
         <w:br/>
-        <w:t xml:space="preserve">   pID int not null,</w:t>
+        <w:t xml:space="preserve">   </w:t>
+      </w:r>
+      <w:proofErr w:type="spellStart"/>
+      <w:r>
+        <w:rPr>
+          <w:rFonts w:ascii="Courier New" w:eastAsia="Times New Roman" w:hAnsi="Courier New" w:cs="Courier New"/>
+          <w:sz w:val="22"/>
+          <w:szCs w:val="22"/>
+        </w:rPr>
+        <w:t>pID</w:t>
+      </w:r>
+      <w:proofErr w:type="spellEnd"/>
+      <w:r>
+        <w:rPr>
+          <w:rFonts w:ascii="Courier New" w:eastAsia="Times New Roman" w:hAnsi="Courier New" w:cs="Courier New"/>
+          <w:sz w:val="22"/>
+          <w:szCs w:val="22"/>
+        </w:rPr>
+        <w:t xml:space="preserve"> int not null,</w:t>
       </w:r>
       <w:r>
         <w:rPr>
@@ -7642,8 +8291,18 @@
           <w:szCs w:val="22"/>
         </w:rPr>
         <w:br/>
-        <w:t xml:space="preserve">   constraint Buy_Customer_cID_fk</w:t>
-      </w:r>
+        <w:t xml:space="preserve">   constraint </w:t>
+      </w:r>
+      <w:proofErr w:type="spellStart"/>
+      <w:r>
+        <w:rPr>
+          <w:rFonts w:ascii="Courier New" w:eastAsia="Times New Roman" w:hAnsi="Courier New" w:cs="Courier New"/>
+          <w:sz w:val="22"/>
+          <w:szCs w:val="22"/>
+        </w:rPr>
+        <w:t>Buy_Customer_cID_fk</w:t>
+      </w:r>
+      <w:proofErr w:type="spellEnd"/>
       <w:r>
         <w:rPr>
           <w:rFonts w:ascii="Courier New" w:eastAsia="Times New Roman" w:hAnsi="Courier New" w:cs="Courier New"/>
@@ -7651,7 +8310,43 @@
           <w:szCs w:val="22"/>
         </w:rPr>
         <w:br/>
-        <w:t xml:space="preserve">      foreign key (cID) references Customer (cID),</w:t>
+        <w:t xml:space="preserve">      foreign key (</w:t>
+      </w:r>
+      <w:proofErr w:type="spellStart"/>
+      <w:r>
+        <w:rPr>
+          <w:rFonts w:ascii="Courier New" w:eastAsia="Times New Roman" w:hAnsi="Courier New" w:cs="Courier New"/>
+          <w:sz w:val="22"/>
+          <w:szCs w:val="22"/>
+        </w:rPr>
+        <w:t>cID</w:t>
+      </w:r>
+      <w:proofErr w:type="spellEnd"/>
+      <w:r>
+        <w:rPr>
+          <w:rFonts w:ascii="Courier New" w:eastAsia="Times New Roman" w:hAnsi="Courier New" w:cs="Courier New"/>
+          <w:sz w:val="22"/>
+          <w:szCs w:val="22"/>
+        </w:rPr>
+        <w:t>) references Customer (</w:t>
+      </w:r>
+      <w:proofErr w:type="spellStart"/>
+      <w:r>
+        <w:rPr>
+          <w:rFonts w:ascii="Courier New" w:eastAsia="Times New Roman" w:hAnsi="Courier New" w:cs="Courier New"/>
+          <w:sz w:val="22"/>
+          <w:szCs w:val="22"/>
+        </w:rPr>
+        <w:t>cID</w:t>
+      </w:r>
+      <w:proofErr w:type="spellEnd"/>
+      <w:r>
+        <w:rPr>
+          <w:rFonts w:ascii="Courier New" w:eastAsia="Times New Roman" w:hAnsi="Courier New" w:cs="Courier New"/>
+          <w:sz w:val="22"/>
+          <w:szCs w:val="22"/>
+        </w:rPr>
+        <w:t>),</w:t>
       </w:r>
       <w:r>
         <w:rPr>
@@ -7660,8 +8355,18 @@
           <w:szCs w:val="22"/>
         </w:rPr>
         <w:br/>
-        <w:t xml:space="preserve">   constraint Buy_Product_pID_fk</w:t>
-      </w:r>
+        <w:t xml:space="preserve">   constraint </w:t>
+      </w:r>
+      <w:proofErr w:type="spellStart"/>
+      <w:r>
+        <w:rPr>
+          <w:rFonts w:ascii="Courier New" w:eastAsia="Times New Roman" w:hAnsi="Courier New" w:cs="Courier New"/>
+          <w:sz w:val="22"/>
+          <w:szCs w:val="22"/>
+        </w:rPr>
+        <w:t>Buy_Product_pID_fk</w:t>
+      </w:r>
+      <w:proofErr w:type="spellEnd"/>
       <w:r>
         <w:rPr>
           <w:rFonts w:ascii="Courier New" w:eastAsia="Times New Roman" w:hAnsi="Courier New" w:cs="Courier New"/>
@@ -7669,7 +8374,43 @@
           <w:szCs w:val="22"/>
         </w:rPr>
         <w:br/>
-        <w:t xml:space="preserve">      foreign key (pID) references Product (pID)</w:t>
+        <w:t xml:space="preserve">      foreign key (</w:t>
+      </w:r>
+      <w:proofErr w:type="spellStart"/>
+      <w:r>
+        <w:rPr>
+          <w:rFonts w:ascii="Courier New" w:eastAsia="Times New Roman" w:hAnsi="Courier New" w:cs="Courier New"/>
+          <w:sz w:val="22"/>
+          <w:szCs w:val="22"/>
+        </w:rPr>
+        <w:t>pID</w:t>
+      </w:r>
+      <w:proofErr w:type="spellEnd"/>
+      <w:r>
+        <w:rPr>
+          <w:rFonts w:ascii="Courier New" w:eastAsia="Times New Roman" w:hAnsi="Courier New" w:cs="Courier New"/>
+          <w:sz w:val="22"/>
+          <w:szCs w:val="22"/>
+        </w:rPr>
+        <w:t>) references Product (</w:t>
+      </w:r>
+      <w:proofErr w:type="spellStart"/>
+      <w:r>
+        <w:rPr>
+          <w:rFonts w:ascii="Courier New" w:eastAsia="Times New Roman" w:hAnsi="Courier New" w:cs="Courier New"/>
+          <w:sz w:val="22"/>
+          <w:szCs w:val="22"/>
+        </w:rPr>
+        <w:t>pID</w:t>
+      </w:r>
+      <w:proofErr w:type="spellEnd"/>
+      <w:r>
+        <w:rPr>
+          <w:rFonts w:ascii="Courier New" w:eastAsia="Times New Roman" w:hAnsi="Courier New" w:cs="Courier New"/>
+          <w:sz w:val="22"/>
+          <w:szCs w:val="22"/>
+        </w:rPr>
+        <w:t>)</w:t>
       </w:r>
       <w:r>
         <w:rPr>
@@ -7695,8 +8436,18 @@
           <w:szCs w:val="22"/>
         </w:rPr>
         <w:br/>
-        <w:t>create table Assign_in</w:t>
-      </w:r>
+        <w:t xml:space="preserve">create table </w:t>
+      </w:r>
+      <w:proofErr w:type="spellStart"/>
+      <w:r>
+        <w:rPr>
+          <w:rFonts w:ascii="Courier New" w:eastAsia="Times New Roman" w:hAnsi="Courier New" w:cs="Courier New"/>
+          <w:sz w:val="22"/>
+          <w:szCs w:val="22"/>
+        </w:rPr>
+        <w:t>Assign_in</w:t>
+      </w:r>
+      <w:proofErr w:type="spellEnd"/>
       <w:r>
         <w:rPr>
           <w:rFonts w:ascii="Courier New" w:eastAsia="Times New Roman" w:hAnsi="Courier New" w:cs="Courier New"/>
@@ -7713,7 +8464,25 @@
           <w:szCs w:val="22"/>
         </w:rPr>
         <w:br/>
-        <w:t xml:space="preserve">    pID int not null,</w:t>
+        <w:t xml:space="preserve">    </w:t>
+      </w:r>
+      <w:proofErr w:type="spellStart"/>
+      <w:r>
+        <w:rPr>
+          <w:rFonts w:ascii="Courier New" w:eastAsia="Times New Roman" w:hAnsi="Courier New" w:cs="Courier New"/>
+          <w:sz w:val="22"/>
+          <w:szCs w:val="22"/>
+        </w:rPr>
+        <w:t>pID</w:t>
+      </w:r>
+      <w:proofErr w:type="spellEnd"/>
+      <w:r>
+        <w:rPr>
+          <w:rFonts w:ascii="Courier New" w:eastAsia="Times New Roman" w:hAnsi="Courier New" w:cs="Courier New"/>
+          <w:sz w:val="22"/>
+          <w:szCs w:val="22"/>
+        </w:rPr>
+        <w:t xml:space="preserve"> int not null,</w:t>
       </w:r>
       <w:r>
         <w:rPr>
@@ -7722,7 +8491,25 @@
           <w:szCs w:val="22"/>
         </w:rPr>
         <w:br/>
-        <w:t xml:space="preserve">    invoiceID int not null,</w:t>
+        <w:t xml:space="preserve">    </w:t>
+      </w:r>
+      <w:proofErr w:type="spellStart"/>
+      <w:r>
+        <w:rPr>
+          <w:rFonts w:ascii="Courier New" w:eastAsia="Times New Roman" w:hAnsi="Courier New" w:cs="Courier New"/>
+          <w:sz w:val="22"/>
+          <w:szCs w:val="22"/>
+        </w:rPr>
+        <w:t>invoiceID</w:t>
+      </w:r>
+      <w:proofErr w:type="spellEnd"/>
+      <w:r>
+        <w:rPr>
+          <w:rFonts w:ascii="Courier New" w:eastAsia="Times New Roman" w:hAnsi="Courier New" w:cs="Courier New"/>
+          <w:sz w:val="22"/>
+          <w:szCs w:val="22"/>
+        </w:rPr>
+        <w:t xml:space="preserve"> int not null,</w:t>
       </w:r>
       <w:r>
         <w:rPr>
@@ -7731,8 +8518,18 @@
           <w:szCs w:val="22"/>
         </w:rPr>
         <w:br/>
-        <w:t xml:space="preserve">    constraint Assign_in_Product_pID_fk</w:t>
-      </w:r>
+        <w:t xml:space="preserve">    constraint </w:t>
+      </w:r>
+      <w:proofErr w:type="spellStart"/>
+      <w:r>
+        <w:rPr>
+          <w:rFonts w:ascii="Courier New" w:eastAsia="Times New Roman" w:hAnsi="Courier New" w:cs="Courier New"/>
+          <w:sz w:val="22"/>
+          <w:szCs w:val="22"/>
+        </w:rPr>
+        <w:t>Assign_in_Product_pID_fk</w:t>
+      </w:r>
+      <w:proofErr w:type="spellEnd"/>
       <w:r>
         <w:rPr>
           <w:rFonts w:ascii="Courier New" w:eastAsia="Times New Roman" w:hAnsi="Courier New" w:cs="Courier New"/>
@@ -7740,7 +8537,43 @@
           <w:szCs w:val="22"/>
         </w:rPr>
         <w:br/>
-        <w:t xml:space="preserve">        foreign key (pID) references Product (pID),</w:t>
+        <w:t xml:space="preserve">        foreign key (</w:t>
+      </w:r>
+      <w:proofErr w:type="spellStart"/>
+      <w:r>
+        <w:rPr>
+          <w:rFonts w:ascii="Courier New" w:eastAsia="Times New Roman" w:hAnsi="Courier New" w:cs="Courier New"/>
+          <w:sz w:val="22"/>
+          <w:szCs w:val="22"/>
+        </w:rPr>
+        <w:t>pID</w:t>
+      </w:r>
+      <w:proofErr w:type="spellEnd"/>
+      <w:r>
+        <w:rPr>
+          <w:rFonts w:ascii="Courier New" w:eastAsia="Times New Roman" w:hAnsi="Courier New" w:cs="Courier New"/>
+          <w:sz w:val="22"/>
+          <w:szCs w:val="22"/>
+        </w:rPr>
+        <w:t>) references Product (</w:t>
+      </w:r>
+      <w:proofErr w:type="spellStart"/>
+      <w:r>
+        <w:rPr>
+          <w:rFonts w:ascii="Courier New" w:eastAsia="Times New Roman" w:hAnsi="Courier New" w:cs="Courier New"/>
+          <w:sz w:val="22"/>
+          <w:szCs w:val="22"/>
+        </w:rPr>
+        <w:t>pID</w:t>
+      </w:r>
+      <w:proofErr w:type="spellEnd"/>
+      <w:r>
+        <w:rPr>
+          <w:rFonts w:ascii="Courier New" w:eastAsia="Times New Roman" w:hAnsi="Courier New" w:cs="Courier New"/>
+          <w:sz w:val="22"/>
+          <w:szCs w:val="22"/>
+        </w:rPr>
+        <w:t>),</w:t>
       </w:r>
       <w:r>
         <w:rPr>
@@ -7749,8 +8582,18 @@
           <w:szCs w:val="22"/>
         </w:rPr>
         <w:br/>
-        <w:t xml:space="preserve">    constraint Assign_in_Invoice_invoiceID_fk</w:t>
-      </w:r>
+        <w:t xml:space="preserve">    constraint </w:t>
+      </w:r>
+      <w:proofErr w:type="spellStart"/>
+      <w:r>
+        <w:rPr>
+          <w:rFonts w:ascii="Courier New" w:eastAsia="Times New Roman" w:hAnsi="Courier New" w:cs="Courier New"/>
+          <w:sz w:val="22"/>
+          <w:szCs w:val="22"/>
+        </w:rPr>
+        <w:t>Assign_in_Invoice_invoiceID_fk</w:t>
+      </w:r>
+      <w:proofErr w:type="spellEnd"/>
       <w:r>
         <w:rPr>
           <w:rFonts w:ascii="Courier New" w:eastAsia="Times New Roman" w:hAnsi="Courier New" w:cs="Courier New"/>
@@ -7758,7 +8601,43 @@
           <w:szCs w:val="22"/>
         </w:rPr>
         <w:br/>
-        <w:t xml:space="preserve">        foreign key (invoiceID) references Invoice (InvoiceID)</w:t>
+        <w:t xml:space="preserve">        foreign key (</w:t>
+      </w:r>
+      <w:proofErr w:type="spellStart"/>
+      <w:r>
+        <w:rPr>
+          <w:rFonts w:ascii="Courier New" w:eastAsia="Times New Roman" w:hAnsi="Courier New" w:cs="Courier New"/>
+          <w:sz w:val="22"/>
+          <w:szCs w:val="22"/>
+        </w:rPr>
+        <w:t>invoiceID</w:t>
+      </w:r>
+      <w:proofErr w:type="spellEnd"/>
+      <w:r>
+        <w:rPr>
+          <w:rFonts w:ascii="Courier New" w:eastAsia="Times New Roman" w:hAnsi="Courier New" w:cs="Courier New"/>
+          <w:sz w:val="22"/>
+          <w:szCs w:val="22"/>
+        </w:rPr>
+        <w:t>) references Invoice (</w:t>
+      </w:r>
+      <w:proofErr w:type="spellStart"/>
+      <w:r>
+        <w:rPr>
+          <w:rFonts w:ascii="Courier New" w:eastAsia="Times New Roman" w:hAnsi="Courier New" w:cs="Courier New"/>
+          <w:sz w:val="22"/>
+          <w:szCs w:val="22"/>
+        </w:rPr>
+        <w:t>InvoiceID</w:t>
+      </w:r>
+      <w:proofErr w:type="spellEnd"/>
+      <w:r>
+        <w:rPr>
+          <w:rFonts w:ascii="Courier New" w:eastAsia="Times New Roman" w:hAnsi="Courier New" w:cs="Courier New"/>
+          <w:sz w:val="22"/>
+          <w:szCs w:val="22"/>
+        </w:rPr>
+        <w:t>)</w:t>
       </w:r>
       <w:r>
         <w:rPr>
@@ -7802,7 +8681,25 @@
           <w:szCs w:val="22"/>
         </w:rPr>
         <w:br/>
-        <w:t xml:space="preserve">    cID int not null,</w:t>
+        <w:t xml:space="preserve">    </w:t>
+      </w:r>
+      <w:proofErr w:type="spellStart"/>
+      <w:r>
+        <w:rPr>
+          <w:rFonts w:ascii="Courier New" w:eastAsia="Times New Roman" w:hAnsi="Courier New" w:cs="Courier New"/>
+          <w:sz w:val="22"/>
+          <w:szCs w:val="22"/>
+        </w:rPr>
+        <w:t>cID</w:t>
+      </w:r>
+      <w:proofErr w:type="spellEnd"/>
+      <w:r>
+        <w:rPr>
+          <w:rFonts w:ascii="Courier New" w:eastAsia="Times New Roman" w:hAnsi="Courier New" w:cs="Courier New"/>
+          <w:sz w:val="22"/>
+          <w:szCs w:val="22"/>
+        </w:rPr>
+        <w:t xml:space="preserve"> int not null,</w:t>
       </w:r>
       <w:r>
         <w:rPr>
@@ -7811,7 +8708,25 @@
           <w:szCs w:val="22"/>
         </w:rPr>
         <w:br/>
-        <w:t xml:space="preserve">    cContact varchar(255),</w:t>
+        <w:t xml:space="preserve">    </w:t>
+      </w:r>
+      <w:proofErr w:type="spellStart"/>
+      <w:r>
+        <w:rPr>
+          <w:rFonts w:ascii="Courier New" w:eastAsia="Times New Roman" w:hAnsi="Courier New" w:cs="Courier New"/>
+          <w:sz w:val="22"/>
+          <w:szCs w:val="22"/>
+        </w:rPr>
+        <w:t>cContact</w:t>
+      </w:r>
+      <w:proofErr w:type="spellEnd"/>
+      <w:r>
+        <w:rPr>
+          <w:rFonts w:ascii="Courier New" w:eastAsia="Times New Roman" w:hAnsi="Courier New" w:cs="Courier New"/>
+          <w:sz w:val="22"/>
+          <w:szCs w:val="22"/>
+        </w:rPr>
+        <w:t xml:space="preserve"> varchar(255),</w:t>
       </w:r>
       <w:r>
         <w:rPr>
@@ -7820,8 +8735,18 @@
           <w:szCs w:val="22"/>
         </w:rPr>
         <w:br/>
-        <w:t xml:space="preserve">    constraint Contact_Customer_cID_fk</w:t>
-      </w:r>
+        <w:t xml:space="preserve">    constraint </w:t>
+      </w:r>
+      <w:proofErr w:type="spellStart"/>
+      <w:r>
+        <w:rPr>
+          <w:rFonts w:ascii="Courier New" w:eastAsia="Times New Roman" w:hAnsi="Courier New" w:cs="Courier New"/>
+          <w:sz w:val="22"/>
+          <w:szCs w:val="22"/>
+        </w:rPr>
+        <w:t>Contact_Customer_cID_fk</w:t>
+      </w:r>
+      <w:proofErr w:type="spellEnd"/>
       <w:r>
         <w:rPr>
           <w:rFonts w:ascii="Courier New" w:eastAsia="Times New Roman" w:hAnsi="Courier New" w:cs="Courier New"/>
@@ -7829,7 +8754,43 @@
           <w:szCs w:val="22"/>
         </w:rPr>
         <w:br/>
-        <w:t xml:space="preserve">        foreign key (cId) references Customer (cID)</w:t>
+        <w:t xml:space="preserve">        foreign key (</w:t>
+      </w:r>
+      <w:proofErr w:type="spellStart"/>
+      <w:r>
+        <w:rPr>
+          <w:rFonts w:ascii="Courier New" w:eastAsia="Times New Roman" w:hAnsi="Courier New" w:cs="Courier New"/>
+          <w:sz w:val="22"/>
+          <w:szCs w:val="22"/>
+        </w:rPr>
+        <w:t>cId</w:t>
+      </w:r>
+      <w:proofErr w:type="spellEnd"/>
+      <w:r>
+        <w:rPr>
+          <w:rFonts w:ascii="Courier New" w:eastAsia="Times New Roman" w:hAnsi="Courier New" w:cs="Courier New"/>
+          <w:sz w:val="22"/>
+          <w:szCs w:val="22"/>
+        </w:rPr>
+        <w:t>) references Customer (</w:t>
+      </w:r>
+      <w:proofErr w:type="spellStart"/>
+      <w:r>
+        <w:rPr>
+          <w:rFonts w:ascii="Courier New" w:eastAsia="Times New Roman" w:hAnsi="Courier New" w:cs="Courier New"/>
+          <w:sz w:val="22"/>
+          <w:szCs w:val="22"/>
+        </w:rPr>
+        <w:t>cID</w:t>
+      </w:r>
+      <w:proofErr w:type="spellEnd"/>
+      <w:r>
+        <w:rPr>
+          <w:rFonts w:ascii="Courier New" w:eastAsia="Times New Roman" w:hAnsi="Courier New" w:cs="Courier New"/>
+          <w:sz w:val="22"/>
+          <w:szCs w:val="22"/>
+        </w:rPr>
+        <w:t>)</w:t>
       </w:r>
       <w:r>
         <w:rPr>
@@ -7844,7 +8805,7 @@
     <w:p>
       <w:pPr>
         <w:rPr>
-          <w:rFonts w:ascii="TH Sarabun New" w:hAnsi="TH Sarabun New" w:cs="TH Sarabun New" w:hint="cs"/>
+          <w:rFonts w:ascii="TH Sarabun New" w:hAnsi="TH Sarabun New" w:cs="TH Sarabun New"/>
           <w:sz w:val="40"/>
           <w:szCs w:val="40"/>
         </w:rPr>
@@ -9027,6 +9988,7 @@
   <w:style w:type="character" w:default="1" w:styleId="DefaultParagraphFont">
     <w:name w:val="Default Paragraph Font"/>
     <w:uiPriority w:val="1"/>
+    <w:semiHidden/>
     <w:unhideWhenUsed/>
   </w:style>
   <w:style w:type="table" w:default="1" w:styleId="TableNormal">

</xml_diff>